<commit_message>
feat: include admin name and potentiel id in modèle recours
</commit_message>
<xml_diff>
--- a/src/views/template/recours-gracieux.docx
+++ b/src/views/template/recours-gracieux.docx
@@ -219,7 +219,6 @@
                 <w:sz w:val="16"/>
                 <w:szCs w:val="16"/>
                 <w:u w:val="none"/>
-                <w:shd w:fill="auto" w:val="clear"/>
                 <w:vertAlign w:val="baseline"/>
               </w:rPr>
             </w:pPr>
@@ -242,20 +241,11 @@
             </w:r>
             <w:r>
               <w:rPr>
-                <w:rFonts w:ascii="Arial" w:cs="Arial" w:eastAsia="Arial" w:hAnsi="Arial"/>
-                <w:b w:val="0"/>
-                <w:i w:val="0"/>
-                <w:smallCaps w:val="0"/>
-                <w:strike w:val="0"/>
-                <w:color w:val="000000"/>
                 <w:sz w:val="16"/>
                 <w:szCs w:val="16"/>
-                <w:highlight w:val="cyan"/>
-                <w:u w:val="none"/>
-                <w:vertAlign w:val="baseline"/>
                 <w:rtl w:val="0"/>
               </w:rPr>
-              <w:t xml:space="preserve">[Chargé de mission]</w:t>
+              <w:t xml:space="preserve">{suiviPar}</w:t>
             </w:r>
             <w:r>
               <w:rPr>
@@ -373,7 +363,6 @@
                 <w:sz w:val="16"/>
                 <w:szCs w:val="16"/>
                 <w:u w:val="none"/>
-                <w:shd w:fill="auto" w:val="clear"/>
                 <w:vertAlign w:val="baseline"/>
               </w:rPr>
             </w:pPr>
@@ -396,20 +385,11 @@
             </w:r>
             <w:r>
               <w:rPr>
-                <w:rFonts w:ascii="Arial" w:cs="Arial" w:eastAsia="Arial" w:hAnsi="Arial"/>
-                <w:b w:val="0"/>
-                <w:i w:val="0"/>
-                <w:smallCaps w:val="0"/>
-                <w:strike w:val="0"/>
-                <w:color w:val="000000"/>
                 <w:sz w:val="16"/>
                 <w:szCs w:val="16"/>
-                <w:highlight w:val="cyan"/>
-                <w:u w:val="none"/>
-                <w:vertAlign w:val="baseline"/>
                 <w:rtl w:val="0"/>
               </w:rPr>
-              <w:t xml:space="preserve">[Référence chrono]</w:t>
+              <w:t xml:space="preserve">{refPotentiel}</w:t>
             </w:r>
             <w:r>
               <w:rPr>
@@ -4532,7 +4512,7 @@
 
 <file path=customXML/item1.xml><?xml version="1.0" encoding="utf-8"?>
 <go:gDocsCustomXmlDataStorage xmlns:go="http://customooxmlschemas.google.com/" xmlns:r="http://schemas.openxmlformats.org/officeDocument/2006/relationships">
-  <go:docsCustomData xmlns:go="http://customooxmlschemas.google.com/" roundtripDataSignature="AMtx7misq4OUAlWH+Me66y0KwjhtNa0amw==">AMUW2mXohhZijf9KZCv4OnjX6gazdRDk1xOwPnEeJ2z9Pie0jndPOGIAuBkwxBkV5JnVqXMxwxUeKfzNfVrUYiHS/gQCpRJ4rfb9ilEzh7VIS79gzG2evvshUb2g/3V+HOu0ZeuzOoEx</go:docsCustomData>
+  <go:docsCustomData xmlns:go="http://customooxmlschemas.google.com/" roundtripDataSignature="AMtx7misq4OUAlWH+Me66y0KwjhtNa0amw==">AMUW2mXzoyc/MxaDRS+SKyqOjQLyAtkLaWulRPJt67fnUHG2NmdrC28D+YSKytaK7p3lEC8zKFRl3RYuEs2NDf+iB7ryY/r+L8AOfKoEp+YRQRQ+BLqT56zXomf3klwcQdQyO0vM+FfZ</go:docsCustomData>
 </go:gDocsCustomXmlDataStorage>
 </file>
 

</xml_diff>

<commit_message>
:star2:  Update Modele de Recours .docx template
Closes #370
</commit_message>
<xml_diff>
--- a/src/views/template/recours-gracieux.docx
+++ b/src/views/template/recours-gracieux.docx
@@ -354,18 +354,18 @@
               <w:ind w:left="0" w:right="0" w:firstLine="0"/>
               <w:jc w:val="left"/>
               <w:rPr>
-                <w:rFonts w:ascii="Arial" w:cs="Arial" w:eastAsia="Arial" w:hAnsi="Arial"/>
-                <w:b w:val="0"/>
-                <w:i w:val="0"/>
-                <w:smallCaps w:val="0"/>
-                <w:strike w:val="0"/>
-                <w:color w:val="000000"/>
                 <w:sz w:val="16"/>
                 <w:szCs w:val="16"/>
-                <w:u w:val="none"/>
-                <w:vertAlign w:val="baseline"/>
               </w:rPr>
             </w:pPr>
+            <w:r>
+              <w:rPr>
+                <w:sz w:val="16"/>
+                <w:szCs w:val="16"/>
+                <w:rtl w:val="0"/>
+              </w:rPr>
+              <w:t xml:space="preserve">Code Potentiel</w:t>
+            </w:r>
             <w:r>
               <w:rPr>
                 <w:rFonts w:ascii="Arial" w:cs="Arial" w:eastAsia="Arial" w:hAnsi="Arial"/>
@@ -381,7 +381,7 @@
                 <w:vertAlign w:val="baseline"/>
                 <w:rtl w:val="0"/>
               </w:rPr>
-              <w:t xml:space="preserve">Réf : </w:t>
+              <w:t xml:space="preserve">: </w:t>
             </w:r>
             <w:r>
               <w:rPr>
@@ -391,10 +391,35 @@
               </w:rPr>
               <w:t xml:space="preserve">{refPotentiel}</w:t>
             </w:r>
+          </w:p>
+          <w:p>
+            <w:pPr>
+              <w:keepNext w:val="0"/>
+              <w:keepLines w:val="0"/>
+              <w:widowControl w:val="0"/>
+              <w:pBdr>
+                <w:top w:space="0" w:sz="0" w:val="nil"/>
+                <w:left w:space="0" w:sz="0" w:val="nil"/>
+                <w:bottom w:space="0" w:sz="0" w:val="nil"/>
+                <w:right w:space="0" w:sz="0" w:val="nil"/>
+                <w:between w:space="0" w:sz="0" w:val="nil"/>
+              </w:pBdr>
+              <w:shd w:fill="auto" w:val="clear"/>
+              <w:spacing w:after="0" w:before="0" w:line="240" w:lineRule="auto"/>
+              <w:ind w:left="0" w:right="0" w:firstLine="0"/>
+              <w:jc w:val="left"/>
+              <w:rPr>
+                <w:sz w:val="16"/>
+                <w:szCs w:val="16"/>
+              </w:rPr>
+            </w:pPr>
             <w:r>
               <w:rPr>
+                <w:sz w:val="16"/>
+                <w:szCs w:val="16"/>
                 <w:rtl w:val="0"/>
               </w:rPr>
+              <w:t xml:space="preserve">Réf: </w:t>
             </w:r>
           </w:p>
           <w:p>
@@ -642,7 +667,7 @@
                 <w:szCs w:val="20"/>
                 <w:rtl w:val="0"/>
               </w:rPr>
-              <w:t xml:space="preserve">{adresseProjet}</w:t>
+              <w:t xml:space="preserve">{adresseCandidat}</w:t>
             </w:r>
           </w:p>
           <w:p>
@@ -662,38 +687,6 @@
               <w:ind w:left="0" w:right="52" w:firstLine="0"/>
               <w:jc w:val="right"/>
               <w:rPr>
-                <w:rFonts w:ascii="Liberation Sans" w:cs="Liberation Sans" w:eastAsia="Liberation Sans" w:hAnsi="Liberation Sans"/>
-                <w:sz w:val="20"/>
-                <w:szCs w:val="20"/>
-              </w:rPr>
-            </w:pPr>
-            <w:r>
-              <w:rPr>
-                <w:rFonts w:ascii="Liberation Sans" w:cs="Liberation Sans" w:eastAsia="Liberation Sans" w:hAnsi="Liberation Sans"/>
-                <w:sz w:val="20"/>
-                <w:szCs w:val="20"/>
-                <w:rtl w:val="0"/>
-              </w:rPr>
-              <w:t xml:space="preserve">{codePostalProjet} {communeProjet}</w:t>
-            </w:r>
-          </w:p>
-          <w:p>
-            <w:pPr>
-              <w:keepNext w:val="0"/>
-              <w:keepLines w:val="0"/>
-              <w:widowControl w:val="1"/>
-              <w:pBdr>
-                <w:top w:space="0" w:sz="0" w:val="nil"/>
-                <w:left w:space="0" w:sz="0" w:val="nil"/>
-                <w:bottom w:space="0" w:sz="0" w:val="nil"/>
-                <w:right w:space="0" w:sz="0" w:val="nil"/>
-                <w:between w:space="0" w:sz="0" w:val="nil"/>
-              </w:pBdr>
-              <w:shd w:fill="auto" w:val="clear"/>
-              <w:spacing w:after="0" w:before="0" w:line="259" w:lineRule="auto"/>
-              <w:ind w:left="0" w:right="52" w:firstLine="0"/>
-              <w:jc w:val="right"/>
-              <w:rPr>
                 <w:rFonts w:ascii="Arial" w:cs="Arial" w:eastAsia="Arial" w:hAnsi="Arial"/>
                 <w:b w:val="0"/>
                 <w:i w:val="0"/>
@@ -794,24 +787,14 @@
           <w:szCs w:val="20"/>
           <w:rtl w:val="0"/>
         </w:rPr>
-        <w:t xml:space="preserve">Objet : Recours gracieux pour un projet candidat à la </w:t>
-      </w:r>
-      <w:r>
-        <w:rPr>
-          <w:rFonts w:ascii="Liberation Sans" w:cs="Liberation Sans" w:eastAsia="Liberation Sans" w:hAnsi="Liberation Sans"/>
+        <w:t xml:space="preserve">Objet : Recours gracieux pour un projet candidat à la {titrePeriode} période de l’appel d’offres {titreAppelOffre}</w:t>
+      </w:r>
+    </w:p>
+    <w:p>
+      <w:pPr>
+        <w:spacing w:after="0" w:lineRule="auto"/>
+        <w:rPr>
           <w:b w:val="1"/>
-          <w:sz w:val="20"/>
-          <w:szCs w:val="20"/>
-          <w:rtl w:val="0"/>
-        </w:rPr>
-        <w:t xml:space="preserve">{titrePeriode} période de l’appel d’offres {titreAppelOffre}</w:t>
-      </w:r>
-    </w:p>
-    <w:p>
-      <w:pPr>
-        <w:spacing w:after="0" w:lineRule="auto"/>
-        <w:rPr>
-          <w:b w:val="1"/>
         </w:rPr>
       </w:pPr>
       <w:r>
@@ -874,34 +857,7 @@
           <w:szCs w:val="20"/>
           <w:rtl w:val="0"/>
         </w:rPr>
-        <w:t xml:space="preserve">En réponse à la {titrePeriode} période de cet appel d’offres, vous avez </w:t>
-      </w:r>
-      <w:r>
-        <w:rPr>
-          <w:rFonts w:ascii="Liberation Sans" w:cs="Liberation Sans" w:eastAsia="Liberation Sans" w:hAnsi="Liberation Sans"/>
-          <w:sz w:val="20"/>
-          <w:szCs w:val="20"/>
-          <w:rtl w:val="0"/>
-        </w:rPr>
-        <w:t xml:space="preserve">déposé le projet suivant{#familles}, dans la famille </w:t>
-      </w:r>
-      <w:r>
-        <w:rPr>
-          <w:rFonts w:ascii="Liberation Sans" w:cs="Liberation Sans" w:eastAsia="Liberation Sans" w:hAnsi="Liberation Sans"/>
-          <w:sz w:val="20"/>
-          <w:szCs w:val="20"/>
-          <w:rtl w:val="0"/>
-        </w:rPr>
-        <w:t xml:space="preserve">{titreFamille}{/familles}</w:t>
-      </w:r>
-      <w:r>
-        <w:rPr>
-          <w:rFonts w:ascii="Liberation Sans" w:cs="Liberation Sans" w:eastAsia="Liberation Sans" w:hAnsi="Liberation Sans"/>
-          <w:sz w:val="20"/>
-          <w:szCs w:val="20"/>
-          <w:rtl w:val="0"/>
-        </w:rPr>
-        <w:t xml:space="preserve"> :</w:t>
+        <w:t xml:space="preserve">En réponse à la {titrePeriode} période de cet appel d’offres, vous avez déposé le projet suivant{#familles}, dans la famille {titreFamille}{/familles} :</w:t>
       </w:r>
     </w:p>
     <w:tbl>
@@ -1092,6 +1048,21 @@
             </w:pPr>
             <w:r>
               <w:rPr>
+                <w:rtl w:val="0"/>
+              </w:rPr>
+            </w:r>
+          </w:p>
+          <w:p>
+            <w:pPr>
+              <w:jc w:val="center"/>
+              <w:rPr>
+                <w:rFonts w:ascii="Liberation Sans" w:cs="Liberation Sans" w:eastAsia="Liberation Sans" w:hAnsi="Liberation Sans"/>
+                <w:sz w:val="20"/>
+                <w:szCs w:val="20"/>
+              </w:rPr>
+            </w:pPr>
+            <w:r>
+              <w:rPr>
                 <w:rFonts w:ascii="Liberation Sans" w:cs="Liberation Sans" w:eastAsia="Liberation Sans" w:hAnsi="Liberation Sans"/>
                 <w:sz w:val="20"/>
                 <w:szCs w:val="20"/>
@@ -1257,16 +1228,7 @@
           <w:szCs w:val="20"/>
           <w:rtl w:val="0"/>
         </w:rPr>
-        <w:t xml:space="preserve">Par votre demande de recours gracieux reçue dans nos services le </w:t>
-      </w:r>
-      <w:r>
-        <w:rPr>
-          <w:rFonts w:ascii="Liberation Sans" w:cs="Liberation Sans" w:eastAsia="Liberation Sans" w:hAnsi="Liberation Sans"/>
-          <w:sz w:val="20"/>
-          <w:szCs w:val="20"/>
-          <w:rtl w:val="0"/>
-        </w:rPr>
-        <w:t xml:space="preserve">{dateDemande}, vous contestez cette décision pour la ou les raison(s) suivante(s) : « </w:t>
+        <w:t xml:space="preserve">Par votre demande de recours gracieux reçue dans nos services le {dateDemande}, vous contestez cette décision pour la ou les raison(s) suivante(s) : « </w:t>
       </w:r>
       <w:r>
         <w:rPr>
@@ -1386,52 +1348,7 @@
           <w:szCs w:val="20"/>
           <w:rtl w:val="0"/>
         </w:rPr>
-        <w:t xml:space="preserve">€/MWh. {#affichageParagrapheECS} </w:t>
-      </w:r>
-      <w:r>
-        <w:rPr>
-          <w:rFonts w:ascii="Arial" w:cs="Arial" w:eastAsia="Arial" w:hAnsi="Arial"/>
-          <w:sz w:val="20"/>
-          <w:szCs w:val="20"/>
-          <w:rtl w:val="0"/>
-        </w:rPr>
-        <w:t xml:space="preserve">La valeur de l’évaluation carbone des modules est de </w:t>
-      </w:r>
-      <w:r>
-        <w:rPr>
-          <w:rFonts w:ascii="Arial" w:cs="Arial" w:eastAsia="Arial" w:hAnsi="Arial"/>
-          <w:sz w:val="20"/>
-          <w:szCs w:val="20"/>
-          <w:rtl w:val="0"/>
-        </w:rPr>
-        <w:t xml:space="preserve">{evaluationCarbone}</w:t>
-      </w:r>
-      <w:r>
-        <w:rPr>
-          <w:rFonts w:ascii="Arial" w:cs="Arial" w:eastAsia="Arial" w:hAnsi="Arial"/>
-          <w:sz w:val="20"/>
-          <w:szCs w:val="20"/>
-          <w:rtl w:val="0"/>
-        </w:rPr>
-        <w:t xml:space="preserve"> </w:t>
-      </w:r>
-      <w:r>
-        <w:rPr>
-          <w:rFonts w:ascii="Arial" w:cs="Arial" w:eastAsia="Arial" w:hAnsi="Arial"/>
-          <w:sz w:val="20"/>
-          <w:szCs w:val="20"/>
-          <w:rtl w:val="0"/>
-        </w:rPr>
-        <w:t xml:space="preserve">kg eq CO2/kWc</w:t>
-      </w:r>
-      <w:r>
-        <w:rPr>
-          <w:rFonts w:ascii="Arial" w:cs="Arial" w:eastAsia="Arial" w:hAnsi="Arial"/>
-          <w:sz w:val="20"/>
-          <w:szCs w:val="20"/>
-          <w:rtl w:val="0"/>
-        </w:rPr>
-        <w:t xml:space="preserve">. {/affichageParagrapheECS}</w:t>
+        <w:t xml:space="preserve">€/MWh. {#affichageParagrapheECS} La valeur de l’évaluation carbone des modules est de {evaluationCarbone} kg eq CO2/kWc. {/affichageParagrapheECS}</w:t>
       </w:r>
     </w:p>
     <w:p>
@@ -1453,25 +1370,7 @@
           <w:szCs w:val="20"/>
           <w:rtl w:val="0"/>
         </w:rPr>
-        <w:t xml:space="preserve">{#isEngagementParticipatif}En raison de votre engagement {#isFinancementParticipatif}au financement participatif{/isFinancementParticipatif}{#isInvestissementParticipatif}à l’investissement participatif{/isInvestissementParticipatif}, la valeur de {tarifOuPrimeRetenueAlt</w:t>
-      </w:r>
-      <w:r>
-        <w:rPr>
-          <w:rFonts w:ascii="Arial" w:cs="Arial" w:eastAsia="Arial" w:hAnsi="Arial"/>
-          <w:sz w:val="20"/>
-          <w:szCs w:val="20"/>
-          <w:rtl w:val="0"/>
-        </w:rPr>
-        <w:t xml:space="preserve">}</w:t>
-      </w:r>
-      <w:r>
-        <w:rPr>
-          <w:rFonts w:ascii="Arial" w:cs="Arial" w:eastAsia="Arial" w:hAnsi="Arial"/>
-          <w:sz w:val="20"/>
-          <w:szCs w:val="20"/>
-          <w:rtl w:val="0"/>
-        </w:rPr>
-        <w:t xml:space="preserve"> est majorée pendant toute la durée du contrat de {#isFinancementParticipatif}1{/isFinancementParticipatif}{#isInvestissementParticipatif}3{/isInvestissementParticipatif} €/MWh sous réserve du respect de cet engagement</w:t>
+        <w:t xml:space="preserve">{#isEngagementParticipatif}En raison de votre engagement {#isFinancementParticipatif}au financement participatif{/isFinancementParticipatif}{#isInvestissementParticipatif}à l’investissement participatif{/isInvestissementParticipatif}, la valeur de {tarifOuPrimeRetenueAlt} est majorée pendant toute la durée du contrat de {#isFinancementParticipatif}1{/isFinancementParticipatif}{#isInvestissementParticipatif}3{/isInvestissementParticipatif} €/MWh sous réserve du respect de cet engagement</w:t>
       </w:r>
       <w:r>
         <w:rPr>
@@ -1588,11 +1487,7 @@
         <w:spacing w:after="120" w:line="240" w:lineRule="auto"/>
         <w:ind w:left="0" w:firstLine="0"/>
         <w:jc w:val="both"/>
-        <w:rPr>
-          <w:rFonts w:ascii="Arial" w:cs="Arial" w:eastAsia="Arial" w:hAnsi="Arial"/>
-          <w:sz w:val="20"/>
-          <w:szCs w:val="20"/>
-        </w:rPr>
+        <w:rPr/>
       </w:pPr>
       <w:r>
         <w:rPr>
@@ -1614,11 +1509,7 @@
         <w:spacing w:after="120" w:line="240" w:lineRule="auto"/>
         <w:ind w:left="0" w:firstLine="0"/>
         <w:jc w:val="both"/>
-        <w:rPr>
-          <w:rFonts w:ascii="Liberation Sans" w:cs="Liberation Sans" w:eastAsia="Liberation Sans" w:hAnsi="Liberation Sans"/>
-          <w:sz w:val="20"/>
-          <w:szCs w:val="20"/>
-        </w:rPr>
+        <w:rPr/>
       </w:pPr>
       <w:r>
         <w:rPr>
@@ -1646,16 +1537,7 @@
           <w:szCs w:val="20"/>
           <w:rtl w:val="0"/>
         </w:rPr>
-        <w:t xml:space="preserve">{#eolien} ou dans les deux mois suivant la délivrance de l’autorisation environnementale pour les cas de candidature sans autorisation environnementale{/eolien};</w:t>
-      </w:r>
-      <w:r>
-        <w:rPr>
-          <w:rFonts w:ascii="Arial" w:cs="Arial" w:eastAsia="Arial" w:hAnsi="Arial"/>
-          <w:sz w:val="20"/>
-          <w:szCs w:val="20"/>
-          <w:rtl w:val="0"/>
-        </w:rPr>
-        <w:t xml:space="preserve">{#soumisGF}</w:t>
+        <w:t xml:space="preserve">{#eolien} ou dans les deux mois suivant la délivrance de l’autorisation environnementale pour les cas de candidature sans autorisation environnementale{/eolien};{#soumisGF}</w:t>
       </w:r>
       <w:r>
         <w:rPr>
@@ -1673,20 +1555,26 @@
         <w:spacing w:after="120" w:line="240" w:lineRule="auto"/>
         <w:ind w:left="0" w:firstLine="0"/>
         <w:jc w:val="both"/>
+        <w:rPr/>
+      </w:pPr>
+      <w:r>
         <w:rPr>
           <w:rFonts w:ascii="Arial" w:cs="Arial" w:eastAsia="Arial" w:hAnsi="Arial"/>
           <w:sz w:val="20"/>
           <w:szCs w:val="20"/>
-        </w:rPr>
-      </w:pPr>
+          <w:rtl w:val="0"/>
+        </w:rPr>
+        <w:t xml:space="preserve">constituer une garantie {#eolien}bancaire {/eolien}d’exécution dans un délai de deux (2) mois à compter de la présente notification. Les candidats retenus n’ayant pas adressé au préfet de région du site d’implantation l’attestation de constitution de garantie financière dans le délai prévu feront l’objet d’une procédure de mise en demeure. En l’absence d’exécution dans un délai d’un mois après réception de la mise en demeure, le candidat pourra faire l’objet d’un retrait de la présente décision le désignant lauréat</w:t>
+      </w:r>
       <w:r>
         <w:rPr>
           <w:rFonts w:ascii="Arial" w:cs="Arial" w:eastAsia="Arial" w:hAnsi="Arial"/>
           <w:sz w:val="20"/>
           <w:szCs w:val="20"/>
-          <w:rtl w:val="0"/>
-        </w:rPr>
-        <w:t xml:space="preserve">constituer une garantie </w:t>
+          <w:vertAlign w:val="superscript"/>
+          <w:rtl w:val="0"/>
+        </w:rPr>
+        <w:t xml:space="preserve">3</w:t>
       </w:r>
       <w:r>
         <w:rPr>
@@ -1695,59 +1583,26 @@
           <w:szCs w:val="20"/>
           <w:rtl w:val="0"/>
         </w:rPr>
-        <w:t xml:space="preserve">{#eolien}bancaire {/eolien}</w:t>
+        <w:t xml:space="preserve">. </w:t>
       </w:r>
       <w:r>
         <w:rPr>
           <w:rFonts w:ascii="Arial" w:cs="Arial" w:eastAsia="Arial" w:hAnsi="Arial"/>
           <w:sz w:val="20"/>
           <w:szCs w:val="20"/>
-          <w:rtl w:val="0"/>
-        </w:rPr>
-        <w:t xml:space="preserve">d’exécution dans un délai de deux (2) mois à compter de la présente notification. Les candidats retenus n’ayant pas adressé au préfet de région du site d’implantation l’attestation de constitution de garantie financière dans le délai prévu feront l’objet d’une procédure de mise en demeure. En l’absence d’exécution dans un délai d’un mois après réception de la mise en demeure, le candidat pourra faire l’objet d’un retrait de la présente décision le désignant lauréat</w:t>
+          <w:u w:val="single"/>
+          <w:rtl w:val="0"/>
+        </w:rPr>
+        <w:t xml:space="preserve">La durée de la garantie {renvoiSoumisAuxGarantiesFinancieres};</w:t>
       </w:r>
       <w:r>
         <w:rPr>
           <w:rFonts w:ascii="Arial" w:cs="Arial" w:eastAsia="Arial" w:hAnsi="Arial"/>
           <w:sz w:val="20"/>
           <w:szCs w:val="20"/>
-          <w:vertAlign w:val="superscript"/>
-          <w:rtl w:val="0"/>
-        </w:rPr>
-        <w:t xml:space="preserve">3</w:t>
-      </w:r>
-      <w:r>
-        <w:rPr>
-          <w:rFonts w:ascii="Arial" w:cs="Arial" w:eastAsia="Arial" w:hAnsi="Arial"/>
-          <w:sz w:val="20"/>
-          <w:szCs w:val="20"/>
-          <w:rtl w:val="0"/>
-        </w:rPr>
-        <w:t xml:space="preserve">. </w:t>
-      </w:r>
-      <w:r>
-        <w:rPr>
-          <w:rFonts w:ascii="Arial" w:cs="Arial" w:eastAsia="Arial" w:hAnsi="Arial"/>
-          <w:sz w:val="20"/>
-          <w:szCs w:val="20"/>
-          <w:u w:val="single"/>
-          <w:rtl w:val="0"/>
-        </w:rPr>
-        <w:t xml:space="preserve">La durée de la garantie {renvoiSoumisAuxGarantiesFinancieres};</w:t>
-      </w:r>
-      <w:r>
-        <w:rPr>
-          <w:rFonts w:ascii="Arial" w:cs="Arial" w:eastAsia="Arial" w:hAnsi="Arial"/>
-          <w:sz w:val="20"/>
-          <w:szCs w:val="20"/>
           <w:rtl w:val="0"/>
         </w:rPr>
         <w:t xml:space="preserve">{/soumisGF}{#AOInnovation}</w:t>
-      </w:r>
-      <w:r>
-        <w:rPr>
-          <w:rtl w:val="0"/>
-        </w:rPr>
       </w:r>
     </w:p>
     <w:p>
@@ -1760,11 +1615,7 @@
         <w:spacing w:after="120" w:line="240" w:lineRule="auto"/>
         <w:ind w:left="0" w:firstLine="0"/>
         <w:jc w:val="both"/>
-        <w:rPr>
-          <w:rFonts w:ascii="Liberation Sans" w:cs="Liberation Sans" w:eastAsia="Liberation Sans" w:hAnsi="Liberation Sans"/>
-          <w:sz w:val="20"/>
-          <w:szCs w:val="20"/>
-        </w:rPr>
+        <w:rPr/>
       </w:pPr>
       <w:r>
         <w:rPr>
@@ -1810,38 +1661,16 @@
         <w:spacing w:after="120" w:line="240" w:lineRule="auto"/>
         <w:ind w:left="0" w:firstLine="0"/>
         <w:jc w:val="both"/>
+        <w:rPr/>
+      </w:pPr>
+      <w:r>
         <w:rPr>
           <w:rFonts w:ascii="Arial" w:cs="Arial" w:eastAsia="Arial" w:hAnsi="Arial"/>
           <w:sz w:val="20"/>
           <w:szCs w:val="20"/>
-        </w:rPr>
-      </w:pPr>
-      <w:r>
-        <w:rPr>
-          <w:rFonts w:ascii="Arial" w:cs="Arial" w:eastAsia="Arial" w:hAnsi="Arial"/>
-          <w:sz w:val="20"/>
-          <w:szCs w:val="20"/>
-          <w:rtl w:val="0"/>
-        </w:rPr>
-        <w:t xml:space="preserve">sauf délais dérogatoires prévus au {paragrapheDelaiDerogatoire} du cahier des charges, achever l’installation dans un délai de {delaiRealisationTexte</w:t>
-      </w:r>
-      <w:r>
-        <w:rPr>
-          <w:rFonts w:ascii="Arial" w:cs="Arial" w:eastAsia="Arial" w:hAnsi="Arial"/>
-          <w:sz w:val="20"/>
-          <w:szCs w:val="20"/>
-          <w:rtl w:val="0"/>
-        </w:rPr>
-        <w:t xml:space="preserve">}</w:t>
-      </w:r>
-      <w:r>
-        <w:rPr>
-          <w:rFonts w:ascii="Arial" w:cs="Arial" w:eastAsia="Arial" w:hAnsi="Arial"/>
-          <w:sz w:val="20"/>
-          <w:szCs w:val="20"/>
-          <w:rtl w:val="0"/>
-        </w:rPr>
-        <w:t xml:space="preserve"> mois à compter de la présente notification;</w:t>
+          <w:rtl w:val="0"/>
+        </w:rPr>
+        <w:t xml:space="preserve">sauf délais dérogatoires prévus au {paragrapheDelaiDerogatoire} du cahier des charges, achever l’installation dans un délai de {delaiRealisationTexte} à compter de la présente notification;</w:t>
       </w:r>
     </w:p>
     <w:p>
@@ -1854,11 +1683,7 @@
         <w:spacing w:after="120" w:line="240" w:lineRule="auto"/>
         <w:ind w:left="0" w:firstLine="0"/>
         <w:jc w:val="both"/>
-        <w:rPr>
-          <w:rFonts w:ascii="Arial" w:cs="Arial" w:eastAsia="Arial" w:hAnsi="Arial"/>
-          <w:sz w:val="20"/>
-          <w:szCs w:val="20"/>
-        </w:rPr>
+        <w:rPr/>
       </w:pPr>
       <w:r>
         <w:rPr>
@@ -1880,11 +1705,7 @@
         <w:spacing w:after="120" w:line="240" w:lineRule="auto"/>
         <w:ind w:left="0" w:firstLine="0"/>
         <w:jc w:val="both"/>
-        <w:rPr>
-          <w:rFonts w:ascii="Arial" w:cs="Arial" w:eastAsia="Arial" w:hAnsi="Arial"/>
-          <w:sz w:val="20"/>
-          <w:szCs w:val="20"/>
-        </w:rPr>
+        <w:rPr/>
       </w:pPr>
       <w:r>
         <w:rPr>
@@ -1906,11 +1727,7 @@
         <w:spacing w:after="120" w:line="240" w:lineRule="auto"/>
         <w:ind w:left="0" w:firstLine="0"/>
         <w:jc w:val="both"/>
-        <w:rPr>
-          <w:rFonts w:ascii="Arial" w:cs="Arial" w:eastAsia="Arial" w:hAnsi="Arial"/>
-          <w:sz w:val="20"/>
-          <w:szCs w:val="20"/>
-        </w:rPr>
+        <w:rPr/>
       </w:pPr>
       <w:r>
         <w:rPr>
@@ -1959,52 +1776,7 @@
           <w:szCs w:val="20"/>
           <w:rtl w:val="0"/>
         </w:rPr>
-        <w:t xml:space="preserve">Je vous rappelle également que l’installation mise en service doit être en tout point conforme à celle décrite dans le dossier de candidature. Toutefois, la modification de certains éléments de l’offre postérieurement à la désignation des lauréats est possible, selon les conditions et modalités précisées au {renvoiModification}</w:t>
-      </w:r>
-      <w:r>
-        <w:rPr>
-          <w:rFonts w:ascii="Arial" w:cs="Arial" w:eastAsia="Arial" w:hAnsi="Arial"/>
-          <w:sz w:val="20"/>
-          <w:szCs w:val="20"/>
-          <w:rtl w:val="0"/>
-        </w:rPr>
-        <w:t xml:space="preserve"> </w:t>
-      </w:r>
-      <w:r>
-        <w:rPr>
-          <w:rFonts w:ascii="Arial" w:cs="Arial" w:eastAsia="Arial" w:hAnsi="Arial"/>
-          <w:sz w:val="20"/>
-          <w:szCs w:val="20"/>
-          <w:rtl w:val="0"/>
-        </w:rPr>
-        <w:t xml:space="preserve">du cahier des charges. </w:t>
-      </w:r>
-      <w:r>
-        <w:rPr>
-          <w:rFonts w:ascii="Arial" w:cs="Arial" w:eastAsia="Arial" w:hAnsi="Arial"/>
-          <w:sz w:val="20"/>
-          <w:szCs w:val="20"/>
-          <w:rtl w:val="0"/>
-        </w:rPr>
-        <w:t xml:space="preserve">{#affichageParagrapheECS}</w:t>
-      </w:r>
-      <w:r>
-        <w:rPr>
-          <w:rFonts w:ascii="Arial" w:cs="Arial" w:eastAsia="Arial" w:hAnsi="Arial"/>
-          <w:sz w:val="20"/>
-          <w:szCs w:val="20"/>
-          <w:rtl w:val="0"/>
-        </w:rPr>
-        <w:t xml:space="preserve">{#eolien}Les changements conduisant à une remise en cause de l’autorisation mentionnée au 3.3.3 ne seront pas acceptés/{/eolien}{^eolien}Les changements conduisant à une diminution de la notation d’un ou plusieurs critères d’évaluations de l’offre, notamment par un bilan carbone moins performant, ne seront pas acceptés.{/eolien}{/affichageParagrapheECS}</w:t>
-      </w:r>
-      <w:r>
-        <w:rPr>
-          <w:rFonts w:ascii="Arial" w:cs="Arial" w:eastAsia="Arial" w:hAnsi="Arial"/>
-          <w:sz w:val="20"/>
-          <w:szCs w:val="20"/>
-          <w:rtl w:val="0"/>
-        </w:rPr>
-        <w:t xml:space="preserve">{#AOInnovation} </w:t>
+        <w:t xml:space="preserve">Je vous rappelle également que l’installation mise en service doit être en tout point conforme à celle décrite dans le dossier de candidature. Toutefois, la modification de certains éléments de l’offre postérieurement à la désignation des lauréats est possible, selon les conditions et modalités précisées au {renvoiModification} du cahier des charges. {#affichageParagrapheECS}{#eolien}Les changements conduisant à une remise en cause de l’autorisation mentionnée au 3.3.3 ne seront pas acceptés/{/eolien}{^eolien}Les changements conduisant à une diminution de la notation d’un ou plusieurs critères d’évaluations de l’offre, notamment par un bilan carbone moins performant, ne seront pas acceptés.{/eolien}{/affichageParagrapheECS}{#AOInnovation} </w:t>
       </w:r>
       <w:r>
         <w:rPr>
@@ -2064,7 +1836,6 @@
     <w:p>
       <w:pPr>
         <w:spacing w:before="160" w:lineRule="auto"/>
-        <w:ind w:left="709" w:firstLine="0"/>
         <w:jc w:val="both"/>
         <w:rPr>
           <w:rFonts w:ascii="Liberation Sans" w:cs="Liberation Sans" w:eastAsia="Liberation Sans" w:hAnsi="Liberation Sans"/>
@@ -2078,224 +1849,28 @@
         </w:rPr>
       </w:r>
     </w:p>
-    <w:tbl>
-      <w:tblPr>
-        <w:tblStyle w:val="Table3"/>
-        <w:tblW w:w="9356.0" w:type="dxa"/>
-        <w:jc w:val="left"/>
-        <w:tblInd w:w="709.0000000000001" w:type="dxa"/>
-        <w:tblBorders>
-          <w:top w:color="000000" w:space="0" w:sz="0" w:val="nil"/>
-          <w:left w:color="000000" w:space="0" w:sz="0" w:val="nil"/>
-          <w:bottom w:color="000000" w:space="0" w:sz="0" w:val="nil"/>
-          <w:right w:color="000000" w:space="0" w:sz="0" w:val="nil"/>
-          <w:insideH w:color="000000" w:space="0" w:sz="0" w:val="nil"/>
-          <w:insideV w:color="000000" w:space="0" w:sz="0" w:val="nil"/>
-        </w:tblBorders>
-        <w:tblLayout w:type="fixed"/>
-        <w:tblLook w:val="0400"/>
-      </w:tblPr>
-      <w:tblGrid>
-        <w:gridCol w:w="4053"/>
-        <w:gridCol w:w="5303"/>
-        <w:tblGridChange w:id="0">
-          <w:tblGrid>
-            <w:gridCol w:w="4053"/>
-            <w:gridCol w:w="5303"/>
-          </w:tblGrid>
-        </w:tblGridChange>
-      </w:tblGrid>
-      <w:tr>
-        <w:tc>
-          <w:tcPr/>
-          <w:p>
-            <w:pPr>
-              <w:jc w:val="both"/>
-              <w:rPr>
-                <w:rFonts w:ascii="Liberation Sans" w:cs="Liberation Sans" w:eastAsia="Liberation Sans" w:hAnsi="Liberation Sans"/>
-                <w:sz w:val="20"/>
-                <w:szCs w:val="20"/>
-              </w:rPr>
-            </w:pPr>
-            <w:r>
-              <w:rPr>
-                <w:rtl w:val="0"/>
-              </w:rPr>
-            </w:r>
-          </w:p>
-        </w:tc>
-        <w:tc>
-          <w:tcPr/>
-          <w:p>
-            <w:pPr>
-              <w:jc w:val="center"/>
-              <w:rPr>
-                <w:rFonts w:ascii="Liberation Sans" w:cs="Liberation Sans" w:eastAsia="Liberation Sans" w:hAnsi="Liberation Sans"/>
-                <w:b w:val="1"/>
-                <w:sz w:val="20"/>
-                <w:szCs w:val="20"/>
-              </w:rPr>
-            </w:pPr>
-            <w:r>
-              <w:rPr>
-                <w:rFonts w:ascii="Liberation Sans" w:cs="Liberation Sans" w:eastAsia="Liberation Sans" w:hAnsi="Liberation Sans"/>
-                <w:b w:val="1"/>
-                <w:sz w:val="20"/>
-                <w:szCs w:val="20"/>
-                <w:rtl w:val="0"/>
-              </w:rPr>
-              <w:t xml:space="preserve">L’adjoint au sous-directeur</w:t>
-            </w:r>
-            <w:r>
-              <w:rPr>
-                <w:b w:val="1"/>
-                <w:rtl w:val="0"/>
-              </w:rPr>
-              <w:t xml:space="preserve"> </w:t>
-            </w:r>
-            <w:r>
-              <w:rPr>
-                <w:rFonts w:ascii="Liberation Sans" w:cs="Liberation Sans" w:eastAsia="Liberation Sans" w:hAnsi="Liberation Sans"/>
-                <w:b w:val="1"/>
-                <w:sz w:val="20"/>
-                <w:szCs w:val="20"/>
-                <w:rtl w:val="0"/>
-              </w:rPr>
-              <w:t xml:space="preserve">du système électrique et des énergies renouvelables,</w:t>
-            </w:r>
-          </w:p>
-        </w:tc>
-      </w:tr>
-      <w:tr>
-        <w:tc>
-          <w:tcPr/>
-          <w:p>
-            <w:pPr>
-              <w:jc w:val="both"/>
-              <w:rPr>
-                <w:rFonts w:ascii="Liberation Sans" w:cs="Liberation Sans" w:eastAsia="Liberation Sans" w:hAnsi="Liberation Sans"/>
-                <w:sz w:val="20"/>
-                <w:szCs w:val="20"/>
-              </w:rPr>
-            </w:pPr>
-            <w:r>
-              <w:rPr>
-                <w:rtl w:val="0"/>
-              </w:rPr>
-            </w:r>
-          </w:p>
-        </w:tc>
-        <w:tc>
-          <w:tcPr/>
-          <w:p>
-            <w:pPr>
-              <w:jc w:val="center"/>
-              <w:rPr>
-                <w:b w:val="1"/>
-              </w:rPr>
-            </w:pPr>
-            <w:r>
-              <w:rPr>
-                <w:rtl w:val="0"/>
-              </w:rPr>
-            </w:r>
-          </w:p>
-          <w:p>
-            <w:pPr>
-              <w:jc w:val="center"/>
-              <w:rPr>
-                <w:b w:val="1"/>
-              </w:rPr>
-            </w:pPr>
-            <w:r>
-              <w:rPr>
-                <w:rtl w:val="0"/>
-              </w:rPr>
-            </w:r>
-          </w:p>
-          <w:p>
-            <w:pPr>
-              <w:jc w:val="center"/>
-              <w:rPr>
-                <w:b w:val="1"/>
-              </w:rPr>
-            </w:pPr>
-            <w:r>
-              <w:rPr>
-                <w:rtl w:val="0"/>
-              </w:rPr>
-            </w:r>
-          </w:p>
-          <w:p>
-            <w:pPr>
-              <w:jc w:val="center"/>
-              <w:rPr>
-                <w:rFonts w:ascii="Liberation Sans" w:cs="Liberation Sans" w:eastAsia="Liberation Sans" w:hAnsi="Liberation Sans"/>
-                <w:sz w:val="20"/>
-                <w:szCs w:val="20"/>
-              </w:rPr>
-            </w:pPr>
-            <w:r>
-              <w:rPr>
-                <w:rtl w:val="0"/>
-              </w:rPr>
-            </w:r>
-          </w:p>
-        </w:tc>
-      </w:tr>
-      <w:tr>
-        <w:tc>
-          <w:tcPr/>
-          <w:p>
-            <w:pPr>
-              <w:jc w:val="both"/>
-              <w:rPr>
-                <w:rFonts w:ascii="Liberation Sans" w:cs="Liberation Sans" w:eastAsia="Liberation Sans" w:hAnsi="Liberation Sans"/>
-                <w:i w:val="1"/>
-                <w:sz w:val="20"/>
-                <w:szCs w:val="20"/>
-              </w:rPr>
-            </w:pPr>
-            <w:r>
-              <w:rPr>
-                <w:rtl w:val="0"/>
-              </w:rPr>
-            </w:r>
-          </w:p>
-        </w:tc>
-        <w:tc>
-          <w:tcPr/>
-          <w:p>
-            <w:pPr>
-              <w:jc w:val="center"/>
-              <w:rPr>
-                <w:rFonts w:ascii="Liberation Sans" w:cs="Liberation Sans" w:eastAsia="Liberation Sans" w:hAnsi="Liberation Sans"/>
-                <w:b w:val="1"/>
-                <w:sz w:val="20"/>
-                <w:szCs w:val="20"/>
-              </w:rPr>
-            </w:pPr>
-            <w:r>
-              <w:rPr>
-                <w:rFonts w:ascii="Liberation Sans" w:cs="Liberation Sans" w:eastAsia="Liberation Sans" w:hAnsi="Liberation Sans"/>
-                <w:b w:val="1"/>
-                <w:sz w:val="20"/>
-                <w:szCs w:val="20"/>
-                <w:rtl w:val="0"/>
-              </w:rPr>
-              <w:t xml:space="preserve">Ghislain FERRAN</w:t>
-            </w:r>
-          </w:p>
-        </w:tc>
-      </w:tr>
-    </w:tbl>
     <w:p>
       <w:pPr>
         <w:spacing w:before="160" w:lineRule="auto"/>
         <w:jc w:val="both"/>
         <w:rPr>
           <w:rFonts w:ascii="Liberation Sans" w:cs="Liberation Sans" w:eastAsia="Liberation Sans" w:hAnsi="Liberation Sans"/>
-          <w:i w:val="1"/>
+          <w:sz w:val="20"/>
+          <w:szCs w:val="20"/>
+        </w:rPr>
+      </w:pPr>
+      <w:r>
+        <w:rPr>
+          <w:rtl w:val="0"/>
+        </w:rPr>
+      </w:r>
+    </w:p>
+    <w:p>
+      <w:pPr>
+        <w:spacing w:before="160" w:lineRule="auto"/>
+        <w:jc w:val="both"/>
+        <w:rPr>
+          <w:rFonts w:ascii="Liberation Sans" w:cs="Liberation Sans" w:eastAsia="Liberation Sans" w:hAnsi="Liberation Sans"/>
           <w:sz w:val="20"/>
           <w:szCs w:val="20"/>
         </w:rPr>
@@ -2334,13 +1909,29 @@
         </w:rPr>
       </w:r>
     </w:p>
+    <w:p>
+      <w:pPr>
+        <w:spacing w:before="160" w:lineRule="auto"/>
+        <w:jc w:val="both"/>
+        <w:rPr>
+          <w:rFonts w:ascii="Liberation Sans" w:cs="Liberation Sans" w:eastAsia="Liberation Sans" w:hAnsi="Liberation Sans"/>
+          <w:sz w:val="20"/>
+          <w:szCs w:val="20"/>
+        </w:rPr>
+      </w:pPr>
+      <w:r>
+        <w:rPr>
+          <w:rtl w:val="0"/>
+        </w:rPr>
+      </w:r>
+    </w:p>
     <w:sectPr>
-      <w:headerReference r:id="rId7" w:type="default"/>
-      <w:headerReference r:id="rId8" w:type="first"/>
-      <w:headerReference r:id="rId9" w:type="even"/>
-      <w:footerReference r:id="rId10" w:type="default"/>
-      <w:footerReference r:id="rId11" w:type="first"/>
-      <w:footerReference r:id="rId12" w:type="even"/>
+      <w:headerReference r:id="rId6" w:type="default"/>
+      <w:headerReference r:id="rId7" w:type="first"/>
+      <w:headerReference r:id="rId8" w:type="even"/>
+      <w:footerReference r:id="rId9" w:type="default"/>
+      <w:footerReference r:id="rId10" w:type="first"/>
+      <w:footerReference r:id="rId11" w:type="even"/>
       <w:pgSz w:h="16838" w:w="11906" w:orient="portrait"/>
       <w:pgMar w:bottom="964" w:top="964" w:left="964" w:right="964" w:header="708" w:footer="708"/>
       <w:pgNumType w:start="1"/>
@@ -2402,25 +1993,7 @@
         <w:szCs w:val="14"/>
         <w:rtl w:val="0"/>
       </w:rPr>
-      <w:t xml:space="preserve"> Paragraphe(s) </w:t>
-    </w:r>
-    <w:r>
-      <w:rPr>
-        <w:rFonts w:ascii="Arial" w:cs="Arial" w:eastAsia="Arial" w:hAnsi="Arial"/>
-        <w:sz w:val="14"/>
-        <w:szCs w:val="14"/>
-        <w:rtl w:val="0"/>
-      </w:rPr>
-      <w:t xml:space="preserve">{paragrapheEngagementIPFP}</w:t>
-    </w:r>
-    <w:r>
-      <w:rPr>
-        <w:rFonts w:ascii="Arial" w:cs="Arial" w:eastAsia="Arial" w:hAnsi="Arial"/>
-        <w:sz w:val="14"/>
-        <w:szCs w:val="14"/>
-        <w:rtl w:val="0"/>
-      </w:rPr>
-      <w:t xml:space="preserve"> du cahier des charges</w:t>
+      <w:t xml:space="preserve"> Paragraphe(s) {paragrapheEngagementIPFP} du cahier des charges</w:t>
     </w:r>
     <w:r>
       <w:rPr>
@@ -2462,25 +2035,7 @@
         <w:szCs w:val="14"/>
         <w:rtl w:val="0"/>
       </w:rPr>
-      <w:t xml:space="preserve"> Paragraphe </w:t>
-    </w:r>
-    <w:r>
-      <w:rPr>
-        <w:rFonts w:ascii="Arial" w:cs="Arial" w:eastAsia="Arial" w:hAnsi="Arial"/>
-        <w:sz w:val="14"/>
-        <w:szCs w:val="14"/>
-        <w:rtl w:val="0"/>
-      </w:rPr>
-      <w:t xml:space="preserve">{renvoiDemandeCompleteRaccordement</w:t>
-    </w:r>
-    <w:r>
-      <w:rPr>
-        <w:rFonts w:ascii="Arial" w:cs="Arial" w:eastAsia="Arial" w:hAnsi="Arial"/>
-        <w:sz w:val="14"/>
-        <w:szCs w:val="14"/>
-        <w:rtl w:val="0"/>
-      </w:rPr>
-      <w:t xml:space="preserve">} du cahier des charges{#soumisGF}</w:t>
+      <w:t xml:space="preserve"> Paragraphe {renvoiDemandeCompleteRaccordement} du cahier des charges{#soumisGF}</w:t>
     </w:r>
   </w:p>
   <w:p>
@@ -2513,39 +2068,7 @@
         <w:szCs w:val="14"/>
         <w:rtl w:val="0"/>
       </w:rPr>
-      <w:t xml:space="preserve"> Paragraphes {renvoiRetraitDesignationGarantieFinancieres</w:t>
-    </w:r>
-    <w:r>
-      <w:rPr>
-        <w:rFonts w:ascii="Arial" w:cs="Arial" w:eastAsia="Arial" w:hAnsi="Arial"/>
-        <w:sz w:val="14"/>
-        <w:szCs w:val="14"/>
-        <w:rtl w:val="0"/>
-      </w:rPr>
-      <w:t xml:space="preserve">}</w:t>
-    </w:r>
-    <w:r>
-      <w:rPr>
-        <w:rFonts w:ascii="Arial" w:cs="Arial" w:eastAsia="Arial" w:hAnsi="Arial"/>
-        <w:sz w:val="14"/>
-        <w:szCs w:val="14"/>
-        <w:rtl w:val="0"/>
-      </w:rPr>
-      <w:t xml:space="preserve"> du cahier des charges{/soumisGF}</w:t>
-    </w:r>
-    <w:r>
-      <w:rPr>
-        <w:rFonts w:ascii="Arial" w:cs="Arial" w:eastAsia="Arial" w:hAnsi="Arial"/>
-        <w:sz w:val="14"/>
-        <w:szCs w:val="14"/>
-        <w:rtl w:val="0"/>
-      </w:rPr>
-      <w:t xml:space="preserve">{#AOInnovation}</w:t>
-    </w:r>
-    <w:r>
-      <w:rPr>
-        <w:rtl w:val="0"/>
-      </w:rPr>
+      <w:t xml:space="preserve"> Paragraphes {renvoiRetraitDesignationGarantieFinancieres} du cahier des charges{/soumisGF}{#AOInnovation}</w:t>
     </w:r>
   </w:p>
   <w:p>
@@ -2612,11 +2135,6 @@
         <w:rtl w:val="0"/>
       </w:rPr>
       <w:t xml:space="preserve">Paragraphe 5.4.4 du cahier des charges{/AOInnovation}</w:t>
-    </w:r>
-    <w:r>
-      <w:rPr>
-        <w:rtl w:val="0"/>
-      </w:rPr>
     </w:r>
   </w:p>
 </w:ftr>
@@ -2783,7 +2301,7 @@
           <wp:extent cx="1551600" cy="1036800"/>
           <wp:effectExtent b="0" l="0" r="0" t="0"/>
           <wp:wrapNone/>
-          <wp:docPr descr="C:\Users\coralie.fondeville\AppData\Local\Microsoft\Windows\INetCache\Content.Word\MIN_425_Transition_Ecologique_RVB.png" id="5" name="image1.png"/>
+          <wp:docPr descr="C:\Users\coralie.fondeville\AppData\Local\Microsoft\Windows\INetCache\Content.Word\MIN_425_Transition_Ecologique_RVB.png" id="1" name="image1.png"/>
           <a:graphic>
             <a:graphicData uri="http://schemas.openxmlformats.org/drawingml/2006/picture">
               <pic:pic>
@@ -2959,7 +2477,7 @@
         <w:vertAlign w:val="baseline"/>
       </w:rPr>
     </w:pPr>
-    <w:bookmarkStart w:colFirst="0" w:colLast="0" w:name="_heading=h.gjdgxs" w:id="0"/>
+    <w:bookmarkStart w:colFirst="0" w:colLast="0" w:name="_gjdgxs" w:id="0"/>
     <w:bookmarkEnd w:id="0"/>
     <w:r>
       <w:rPr>
@@ -3631,544 +3149,6 @@
       <w:szCs w:val="72"/>
     </w:rPr>
   </w:style>
-  <w:style w:type="paragraph" w:styleId="Normal" w:default="1">
-    <w:name w:val="normal"/>
-  </w:style>
-  <w:style w:type="table" w:styleId="TableNormal" w:default="1">
-    <w:name w:val="Table Normal"/>
-  </w:style>
-  <w:style w:type="paragraph" w:styleId="Heading1">
-    <w:name w:val="heading 1"/>
-    <w:basedOn w:val="Normal"/>
-    <w:next w:val="Normal"/>
-    <w:pPr>
-      <w:keepNext w:val="1"/>
-      <w:keepLines w:val="1"/>
-      <w:spacing w:after="120" w:before="480" w:lineRule="auto"/>
-    </w:pPr>
-    <w:rPr>
-      <w:b w:val="1"/>
-      <w:sz w:val="48"/>
-      <w:szCs w:val="48"/>
-    </w:rPr>
-  </w:style>
-  <w:style w:type="paragraph" w:styleId="Heading2">
-    <w:name w:val="heading 2"/>
-    <w:basedOn w:val="Normal"/>
-    <w:next w:val="Normal"/>
-    <w:pPr>
-      <w:keepNext w:val="1"/>
-      <w:keepLines w:val="1"/>
-      <w:spacing w:after="80" w:before="360" w:lineRule="auto"/>
-    </w:pPr>
-    <w:rPr>
-      <w:b w:val="1"/>
-      <w:sz w:val="36"/>
-      <w:szCs w:val="36"/>
-    </w:rPr>
-  </w:style>
-  <w:style w:type="paragraph" w:styleId="Heading3">
-    <w:name w:val="heading 3"/>
-    <w:basedOn w:val="Normal"/>
-    <w:next w:val="Normal"/>
-    <w:pPr>
-      <w:keepNext w:val="1"/>
-      <w:keepLines w:val="1"/>
-      <w:spacing w:after="80" w:before="280" w:lineRule="auto"/>
-    </w:pPr>
-    <w:rPr>
-      <w:b w:val="1"/>
-      <w:sz w:val="28"/>
-      <w:szCs w:val="28"/>
-    </w:rPr>
-  </w:style>
-  <w:style w:type="paragraph" w:styleId="Heading4">
-    <w:name w:val="heading 4"/>
-    <w:basedOn w:val="Normal"/>
-    <w:next w:val="Normal"/>
-    <w:pPr>
-      <w:keepNext w:val="1"/>
-      <w:keepLines w:val="1"/>
-      <w:spacing w:after="40" w:before="240" w:lineRule="auto"/>
-    </w:pPr>
-    <w:rPr>
-      <w:b w:val="1"/>
-      <w:sz w:val="24"/>
-      <w:szCs w:val="24"/>
-    </w:rPr>
-  </w:style>
-  <w:style w:type="paragraph" w:styleId="Heading5">
-    <w:name w:val="heading 5"/>
-    <w:basedOn w:val="Normal"/>
-    <w:next w:val="Normal"/>
-    <w:pPr>
-      <w:keepNext w:val="1"/>
-      <w:keepLines w:val="1"/>
-      <w:spacing w:after="40" w:before="220" w:lineRule="auto"/>
-    </w:pPr>
-    <w:rPr>
-      <w:b w:val="1"/>
-      <w:sz w:val="22"/>
-      <w:szCs w:val="22"/>
-    </w:rPr>
-  </w:style>
-  <w:style w:type="paragraph" w:styleId="Heading6">
-    <w:name w:val="heading 6"/>
-    <w:basedOn w:val="Normal"/>
-    <w:next w:val="Normal"/>
-    <w:pPr>
-      <w:keepNext w:val="1"/>
-      <w:keepLines w:val="1"/>
-      <w:spacing w:after="40" w:before="200" w:lineRule="auto"/>
-    </w:pPr>
-    <w:rPr>
-      <w:b w:val="1"/>
-      <w:sz w:val="20"/>
-      <w:szCs w:val="20"/>
-    </w:rPr>
-  </w:style>
-  <w:style w:type="paragraph" w:styleId="Title">
-    <w:name w:val="Title"/>
-    <w:basedOn w:val="Normal"/>
-    <w:next w:val="Normal"/>
-    <w:pPr>
-      <w:keepNext w:val="1"/>
-      <w:keepLines w:val="1"/>
-      <w:spacing w:after="120" w:before="480" w:lineRule="auto"/>
-    </w:pPr>
-    <w:rPr>
-      <w:b w:val="1"/>
-      <w:sz w:val="72"/>
-      <w:szCs w:val="72"/>
-    </w:rPr>
-  </w:style>
-  <w:style w:type="paragraph" w:styleId="Normal" w:default="1">
-    <w:name w:val="Normal"/>
-    <w:qFormat w:val="1"/>
-  </w:style>
-  <w:style w:type="character" w:styleId="Policepardfaut" w:default="1">
-    <w:name w:val="Default Paragraph Font"/>
-    <w:uiPriority w:val="1"/>
-    <w:semiHidden w:val="1"/>
-    <w:unhideWhenUsed w:val="1"/>
-  </w:style>
-  <w:style w:type="table" w:styleId="TableauNormal" w:default="1">
-    <w:name w:val="Normal Table"/>
-    <w:uiPriority w:val="99"/>
-    <w:semiHidden w:val="1"/>
-    <w:unhideWhenUsed w:val="1"/>
-    <w:tblPr>
-      <w:tblInd w:w="0.0" w:type="dxa"/>
-      <w:tblCellMar>
-        <w:top w:w="0.0" w:type="dxa"/>
-        <w:left w:w="108.0" w:type="dxa"/>
-        <w:bottom w:w="0.0" w:type="dxa"/>
-        <w:right w:w="108.0" w:type="dxa"/>
-      </w:tblCellMar>
-    </w:tblPr>
-  </w:style>
-  <w:style w:type="numbering" w:styleId="Aucuneliste" w:default="1">
-    <w:name w:val="No List"/>
-    <w:uiPriority w:val="99"/>
-    <w:semiHidden w:val="1"/>
-    <w:unhideWhenUsed w:val="1"/>
-  </w:style>
-  <w:style w:type="paragraph" w:styleId="En-tte">
-    <w:name w:val="header"/>
-    <w:basedOn w:val="Normal"/>
-    <w:link w:val="En-tteCar"/>
-    <w:uiPriority w:val="99"/>
-    <w:unhideWhenUsed w:val="1"/>
-    <w:rsid w:val="00790180"/>
-    <w:pPr>
-      <w:tabs>
-        <w:tab w:val="center" w:pos="4536"/>
-        <w:tab w:val="right" w:pos="9072"/>
-      </w:tabs>
-      <w:spacing w:after="0" w:line="240" w:lineRule="auto"/>
-    </w:pPr>
-  </w:style>
-  <w:style w:type="character" w:styleId="En-tteCar" w:customStyle="1">
-    <w:name w:val="En-tête Car"/>
-    <w:basedOn w:val="Policepardfaut"/>
-    <w:link w:val="En-tte"/>
-    <w:uiPriority w:val="99"/>
-    <w:rsid w:val="00790180"/>
-  </w:style>
-  <w:style w:type="paragraph" w:styleId="Pieddepage">
-    <w:name w:val="footer"/>
-    <w:basedOn w:val="Normal"/>
-    <w:link w:val="PieddepageCar"/>
-    <w:uiPriority w:val="99"/>
-    <w:unhideWhenUsed w:val="1"/>
-    <w:rsid w:val="00790180"/>
-    <w:pPr>
-      <w:tabs>
-        <w:tab w:val="center" w:pos="4536"/>
-        <w:tab w:val="right" w:pos="9072"/>
-      </w:tabs>
-      <w:spacing w:after="0" w:line="240" w:lineRule="auto"/>
-    </w:pPr>
-  </w:style>
-  <w:style w:type="character" w:styleId="PieddepageCar" w:customStyle="1">
-    <w:name w:val="Pied de page Car"/>
-    <w:basedOn w:val="Policepardfaut"/>
-    <w:link w:val="Pieddepage"/>
-    <w:uiPriority w:val="99"/>
-    <w:rsid w:val="00790180"/>
-  </w:style>
-  <w:style w:type="table" w:styleId="TableNormal" w:customStyle="1">
-    <w:name w:val="Table Normal"/>
-    <w:uiPriority w:val="2"/>
-    <w:semiHidden w:val="1"/>
-    <w:unhideWhenUsed w:val="1"/>
-    <w:qFormat w:val="1"/>
-    <w:rsid w:val="00790180"/>
-    <w:pPr>
-      <w:widowControl w:val="0"/>
-      <w:autoSpaceDE w:val="0"/>
-      <w:autoSpaceDN w:val="0"/>
-      <w:spacing w:after="0" w:line="240" w:lineRule="auto"/>
-    </w:pPr>
-    <w:rPr>
-      <w:rFonts w:ascii="Arial" w:cs="Arial" w:eastAsia="Arial" w:hAnsi="Arial"/>
-      <w:lang w:val="en-US"/>
-    </w:rPr>
-    <w:tblPr>
-      <w:tblInd w:w="0.0" w:type="dxa"/>
-      <w:tblCellMar>
-        <w:top w:w="0.0" w:type="dxa"/>
-        <w:left w:w="0.0" w:type="dxa"/>
-        <w:bottom w:w="0.0" w:type="dxa"/>
-        <w:right w:w="0.0" w:type="dxa"/>
-      </w:tblCellMar>
-    </w:tblPr>
-  </w:style>
-  <w:style w:type="paragraph" w:styleId="Corpsdetexte">
-    <w:name w:val="Body Text"/>
-    <w:basedOn w:val="Normal"/>
-    <w:link w:val="CorpsdetexteCar"/>
-    <w:uiPriority w:val="1"/>
-    <w:qFormat w:val="1"/>
-    <w:rsid w:val="00790180"/>
-    <w:pPr>
-      <w:widowControl w:val="0"/>
-      <w:autoSpaceDE w:val="0"/>
-      <w:autoSpaceDN w:val="0"/>
-      <w:spacing w:after="0" w:line="276" w:lineRule="auto"/>
-    </w:pPr>
-    <w:rPr>
-      <w:rFonts w:ascii="Arial" w:cs="Arial" w:eastAsia="Arial" w:hAnsi="Arial"/>
-      <w:sz w:val="20"/>
-    </w:rPr>
-  </w:style>
-  <w:style w:type="character" w:styleId="CorpsdetexteCar" w:customStyle="1">
-    <w:name w:val="Corps de texte Car"/>
-    <w:basedOn w:val="Policepardfaut"/>
-    <w:link w:val="Corpsdetexte"/>
-    <w:uiPriority w:val="1"/>
-    <w:rsid w:val="00790180"/>
-    <w:rPr>
-      <w:rFonts w:ascii="Arial" w:cs="Arial" w:eastAsia="Arial" w:hAnsi="Arial"/>
-      <w:sz w:val="20"/>
-    </w:rPr>
-  </w:style>
-  <w:style w:type="paragraph" w:styleId="ServiceInfoHeader" w:customStyle="1">
-    <w:name w:val="Service Info Header"/>
-    <w:basedOn w:val="En-tte"/>
-    <w:next w:val="Corpsdetexte"/>
-    <w:link w:val="ServiceInfoHeaderCar"/>
-    <w:qFormat w:val="1"/>
-    <w:rsid w:val="00790180"/>
-    <w:pPr>
-      <w:widowControl w:val="0"/>
-      <w:tabs>
-        <w:tab w:val="clear" w:pos="4536"/>
-        <w:tab w:val="clear" w:pos="9072"/>
-        <w:tab w:val="right" w:pos="9026"/>
-      </w:tabs>
-      <w:autoSpaceDE w:val="0"/>
-      <w:autoSpaceDN w:val="0"/>
-      <w:jc w:val="right"/>
-    </w:pPr>
-    <w:rPr>
-      <w:rFonts w:ascii="Arial" w:cs="Arial" w:eastAsia="Arial" w:hAnsi="Arial"/>
-      <w:b w:val="1"/>
-      <w:bCs w:val="1"/>
-      <w:sz w:val="24"/>
-      <w:szCs w:val="24"/>
-      <w:lang w:val="en-US"/>
-    </w:rPr>
-  </w:style>
-  <w:style w:type="character" w:styleId="ServiceInfoHeaderCar" w:customStyle="1">
-    <w:name w:val="Service Info Header Car"/>
-    <w:link w:val="ServiceInfoHeader"/>
-    <w:rsid w:val="00790180"/>
-    <w:rPr>
-      <w:rFonts w:ascii="Arial" w:cs="Arial" w:eastAsia="Arial" w:hAnsi="Arial"/>
-      <w:b w:val="1"/>
-      <w:bCs w:val="1"/>
-      <w:sz w:val="24"/>
-      <w:szCs w:val="24"/>
-      <w:lang w:val="en-US"/>
-    </w:rPr>
-  </w:style>
-  <w:style w:type="paragraph" w:styleId="Sous-titre2" w:customStyle="1">
-    <w:name w:val="Sous-titre 2"/>
-    <w:basedOn w:val="Normal"/>
-    <w:next w:val="Corpsdetexte"/>
-    <w:link w:val="Sous-titre2Car"/>
-    <w:qFormat w:val="1"/>
-    <w:rsid w:val="007435B7"/>
-    <w:pPr>
-      <w:widowControl w:val="0"/>
-      <w:autoSpaceDE w:val="0"/>
-      <w:autoSpaceDN w:val="0"/>
-      <w:spacing w:after="0" w:line="240" w:lineRule="auto"/>
-      <w:jc w:val="center"/>
-    </w:pPr>
-    <w:rPr>
-      <w:rFonts w:ascii="Arial" w:cs="Arial" w:eastAsia="Arial" w:hAnsi="Arial"/>
-      <w:sz w:val="16"/>
-      <w:szCs w:val="16"/>
-    </w:rPr>
-  </w:style>
-  <w:style w:type="character" w:styleId="Sous-titre2Car" w:customStyle="1">
-    <w:name w:val="Sous-titre 2 Car"/>
-    <w:link w:val="Sous-titre2"/>
-    <w:rsid w:val="007435B7"/>
-    <w:rPr>
-      <w:rFonts w:ascii="Arial" w:cs="Arial" w:eastAsia="Arial" w:hAnsi="Arial"/>
-      <w:sz w:val="16"/>
-      <w:szCs w:val="16"/>
-    </w:rPr>
-  </w:style>
-  <w:style w:type="paragraph" w:styleId="Date2" w:customStyle="1">
-    <w:name w:val="Date 2"/>
-    <w:basedOn w:val="Normal"/>
-    <w:next w:val="Corpsdetexte"/>
-    <w:link w:val="Date2Car"/>
-    <w:qFormat w:val="1"/>
-    <w:rsid w:val="007435B7"/>
-    <w:pPr>
-      <w:widowControl w:val="0"/>
-      <w:autoSpaceDE w:val="0"/>
-      <w:autoSpaceDN w:val="0"/>
-      <w:spacing w:after="0" w:before="139" w:line="240" w:lineRule="auto"/>
-      <w:jc w:val="right"/>
-    </w:pPr>
-    <w:rPr>
-      <w:rFonts w:ascii="Arial" w:cs="Arial" w:eastAsia="Arial" w:hAnsi="Arial"/>
-      <w:color w:val="231f20"/>
-      <w:sz w:val="16"/>
-    </w:rPr>
-  </w:style>
-  <w:style w:type="character" w:styleId="Date2Car" w:customStyle="1">
-    <w:name w:val="Date 2 Car"/>
-    <w:link w:val="Date2"/>
-    <w:rsid w:val="007435B7"/>
-    <w:rPr>
-      <w:rFonts w:ascii="Arial" w:cs="Arial" w:eastAsia="Arial" w:hAnsi="Arial"/>
-      <w:color w:val="231f20"/>
-      <w:sz w:val="16"/>
-    </w:rPr>
-  </w:style>
-  <w:style w:type="paragraph" w:styleId="Textedesaisie" w:customStyle="1">
-    <w:name w:val="Texte de saisie"/>
-    <w:basedOn w:val="Normal"/>
-    <w:qFormat w:val="1"/>
-    <w:rsid w:val="00BA6D78"/>
-    <w:pPr>
-      <w:spacing w:after="0" w:line="260" w:lineRule="atLeast"/>
-      <w:ind w:left="567" w:right="567"/>
-      <w:jc w:val="both"/>
-    </w:pPr>
-    <w:rPr>
-      <w:rFonts w:ascii="Arial" w:cs="Times New Roman" w:eastAsia="Marianne" w:hAnsi="Arial"/>
-      <w:sz w:val="20"/>
-      <w:szCs w:val="20"/>
-    </w:rPr>
-  </w:style>
-  <w:style w:type="table" w:styleId="Grilledutableau">
-    <w:name w:val="Table Grid"/>
-    <w:basedOn w:val="TableauNormal"/>
-    <w:uiPriority w:val="39"/>
-    <w:rsid w:val="001B0F95"/>
-    <w:pPr>
-      <w:spacing w:after="0" w:line="240" w:lineRule="auto"/>
-    </w:pPr>
-    <w:tblPr>
-      <w:tblBorders>
-        <w:top w:color="auto" w:space="0" w:sz="4" w:val="single"/>
-        <w:left w:color="auto" w:space="0" w:sz="4" w:val="single"/>
-        <w:bottom w:color="auto" w:space="0" w:sz="4" w:val="single"/>
-        <w:right w:color="auto" w:space="0" w:sz="4" w:val="single"/>
-        <w:insideH w:color="auto" w:space="0" w:sz="4" w:val="single"/>
-        <w:insideV w:color="auto" w:space="0" w:sz="4" w:val="single"/>
-      </w:tblBorders>
-    </w:tblPr>
-  </w:style>
-  <w:style w:type="character" w:styleId="Marquedecommentaire">
-    <w:name w:val="annotation reference"/>
-    <w:basedOn w:val="Policepardfaut"/>
-    <w:uiPriority w:val="99"/>
-    <w:semiHidden w:val="1"/>
-    <w:unhideWhenUsed w:val="1"/>
-    <w:rsid w:val="001B0F95"/>
-    <w:rPr>
-      <w:sz w:val="16"/>
-      <w:szCs w:val="16"/>
-    </w:rPr>
-  </w:style>
-  <w:style w:type="paragraph" w:styleId="Commentaire">
-    <w:name w:val="annotation text"/>
-    <w:basedOn w:val="Normal"/>
-    <w:link w:val="CommentaireCar"/>
-    <w:uiPriority w:val="99"/>
-    <w:semiHidden w:val="1"/>
-    <w:unhideWhenUsed w:val="1"/>
-    <w:rsid w:val="001B0F95"/>
-    <w:pPr>
-      <w:spacing w:line="240" w:lineRule="auto"/>
-    </w:pPr>
-    <w:rPr>
-      <w:sz w:val="20"/>
-      <w:szCs w:val="20"/>
-    </w:rPr>
-  </w:style>
-  <w:style w:type="character" w:styleId="CommentaireCar" w:customStyle="1">
-    <w:name w:val="Commentaire Car"/>
-    <w:basedOn w:val="Policepardfaut"/>
-    <w:link w:val="Commentaire"/>
-    <w:uiPriority w:val="99"/>
-    <w:semiHidden w:val="1"/>
-    <w:rsid w:val="001B0F95"/>
-    <w:rPr>
-      <w:sz w:val="20"/>
-      <w:szCs w:val="20"/>
-    </w:rPr>
-  </w:style>
-  <w:style w:type="paragraph" w:styleId="Textedebulles">
-    <w:name w:val="Balloon Text"/>
-    <w:basedOn w:val="Normal"/>
-    <w:link w:val="TextedebullesCar"/>
-    <w:uiPriority w:val="99"/>
-    <w:semiHidden w:val="1"/>
-    <w:unhideWhenUsed w:val="1"/>
-    <w:rsid w:val="001B0F95"/>
-    <w:pPr>
-      <w:spacing w:after="0" w:line="240" w:lineRule="auto"/>
-    </w:pPr>
-    <w:rPr>
-      <w:rFonts w:ascii="Segoe UI" w:cs="Segoe UI" w:hAnsi="Segoe UI"/>
-      <w:sz w:val="18"/>
-      <w:szCs w:val="18"/>
-    </w:rPr>
-  </w:style>
-  <w:style w:type="character" w:styleId="TextedebullesCar" w:customStyle="1">
-    <w:name w:val="Texte de bulles Car"/>
-    <w:basedOn w:val="Policepardfaut"/>
-    <w:link w:val="Textedebulles"/>
-    <w:uiPriority w:val="99"/>
-    <w:semiHidden w:val="1"/>
-    <w:rsid w:val="001B0F95"/>
-    <w:rPr>
-      <w:rFonts w:ascii="Segoe UI" w:cs="Segoe UI" w:hAnsi="Segoe UI"/>
-      <w:sz w:val="18"/>
-      <w:szCs w:val="18"/>
-    </w:rPr>
-  </w:style>
-  <w:style w:type="paragraph" w:styleId="Date">
-    <w:name w:val="Date"/>
-    <w:basedOn w:val="Normal"/>
-    <w:next w:val="Normal"/>
-    <w:link w:val="DateCar"/>
-    <w:uiPriority w:val="99"/>
-    <w:rsid w:val="0015532E"/>
-    <w:pPr>
-      <w:spacing w:after="0" w:line="192" w:lineRule="atLeast"/>
-      <w:jc w:val="right"/>
-    </w:pPr>
-    <w:rPr>
-      <w:rFonts w:ascii="Arial" w:hAnsi="Arial"/>
-      <w:sz w:val="16"/>
-      <w:szCs w:val="20"/>
-    </w:rPr>
-  </w:style>
-  <w:style w:type="character" w:styleId="DateCar" w:customStyle="1">
-    <w:name w:val="Date Car"/>
-    <w:basedOn w:val="Policepardfaut"/>
-    <w:link w:val="Date"/>
-    <w:uiPriority w:val="99"/>
-    <w:rsid w:val="0015532E"/>
-    <w:rPr>
-      <w:rFonts w:ascii="Arial" w:hAnsi="Arial"/>
-      <w:sz w:val="16"/>
-      <w:szCs w:val="20"/>
-    </w:rPr>
-  </w:style>
-  <w:style w:type="paragraph" w:styleId="Subtitle">
-    <w:name w:val="Subtitle"/>
-    <w:basedOn w:val="Normal"/>
-    <w:next w:val="Normal"/>
-    <w:pPr>
-      <w:keepNext w:val="1"/>
-      <w:keepLines w:val="1"/>
-      <w:spacing w:after="80" w:before="360" w:lineRule="auto"/>
-    </w:pPr>
-    <w:rPr>
-      <w:rFonts w:ascii="Georgia" w:cs="Georgia" w:eastAsia="Georgia" w:hAnsi="Georgia"/>
-      <w:i w:val="1"/>
-      <w:color w:val="666666"/>
-      <w:sz w:val="48"/>
-      <w:szCs w:val="48"/>
-    </w:rPr>
-  </w:style>
-  <w:style w:type="table" w:styleId="Table1">
-    <w:basedOn w:val="TableNormal"/>
-    <w:tblPr>
-      <w:tblStyleRowBandSize w:val="1"/>
-      <w:tblStyleColBandSize w:val="1"/>
-      <w:tblCellMar>
-        <w:top w:w="0.0" w:type="dxa"/>
-        <w:left w:w="0.0" w:type="dxa"/>
-        <w:bottom w:w="0.0" w:type="dxa"/>
-        <w:right w:w="0.0" w:type="dxa"/>
-      </w:tblCellMar>
-    </w:tblPr>
-  </w:style>
-  <w:style w:type="table" w:styleId="Table2">
-    <w:basedOn w:val="TableNormal"/>
-    <w:pPr>
-      <w:spacing w:after="0" w:line="240" w:lineRule="auto"/>
-    </w:pPr>
-    <w:tblPr>
-      <w:tblStyleRowBandSize w:val="1"/>
-      <w:tblStyleColBandSize w:val="1"/>
-      <w:tblCellMar>
-        <w:top w:w="0.0" w:type="dxa"/>
-        <w:left w:w="108.0" w:type="dxa"/>
-        <w:bottom w:w="0.0" w:type="dxa"/>
-        <w:right w:w="108.0" w:type="dxa"/>
-      </w:tblCellMar>
-    </w:tblPr>
-  </w:style>
-  <w:style w:type="table" w:styleId="Table3">
-    <w:basedOn w:val="TableNormal"/>
-    <w:pPr>
-      <w:spacing w:after="0" w:line="240" w:lineRule="auto"/>
-    </w:pPr>
-    <w:tblPr>
-      <w:tblStyleRowBandSize w:val="1"/>
-      <w:tblStyleColBandSize w:val="1"/>
-      <w:tblCellMar>
-        <w:top w:w="0.0" w:type="dxa"/>
-        <w:left w:w="108.0" w:type="dxa"/>
-        <w:bottom w:w="0.0" w:type="dxa"/>
-        <w:right w:w="108.0" w:type="dxa"/>
-      </w:tblCellMar>
-    </w:tblPr>
-  </w:style>
   <w:style w:type="paragraph" w:styleId="Subtitle">
     <w:name w:val="Subtitle"/>
     <w:basedOn w:val="Normal"/>
@@ -4226,31 +3206,11 @@
       </w:tblCellMar>
     </w:tblPr>
   </w:style>
-  <w:style w:type="table" w:styleId="Table3">
-    <w:basedOn w:val="TableNormal"/>
-    <w:pPr>
-      <w:widowControl w:val="0"/>
-      <w:spacing w:after="0" w:line="240" w:lineRule="auto"/>
-    </w:pPr>
-    <w:rPr>
-      <w:rFonts w:ascii="Arial" w:cs="Arial" w:eastAsia="Arial" w:hAnsi="Arial"/>
-    </w:rPr>
-    <w:tblPr>
-      <w:tblStyleRowBandSize w:val="1"/>
-      <w:tblStyleColBandSize w:val="1"/>
-      <w:tblCellMar>
-        <w:top w:w="0.0" w:type="dxa"/>
-        <w:left w:w="108.0" w:type="dxa"/>
-        <w:bottom w:w="0.0" w:type="dxa"/>
-        <w:right w:w="108.0" w:type="dxa"/>
-      </w:tblCellMar>
-    </w:tblPr>
-  </w:style>
 </w:styles>
 </file>
 
 <file path=word/theme/theme1.xml><?xml version="1.0" encoding="utf-8"?>
-<a:theme xmlns:a="http://schemas.openxmlformats.org/drawingml/2006/main" name="Thème Office">
+<a:theme xmlns:a="http://schemas.openxmlformats.org/drawingml/2006/main" name="Office Theme">
   <a:themeElements>
     <a:clrScheme name="Office">
       <a:dk1>
@@ -4260,44 +3220,44 @@
         <a:sysClr val="window" lastClr="FFFFFF"/>
       </a:lt1>
       <a:dk2>
-        <a:srgbClr val="44546A"/>
+        <a:srgbClr val="1F497D"/>
       </a:dk2>
       <a:lt2>
-        <a:srgbClr val="E7E6E6"/>
+        <a:srgbClr val="EEECE1"/>
       </a:lt2>
       <a:accent1>
-        <a:srgbClr val="5B9BD5"/>
+        <a:srgbClr val="4F81BD"/>
       </a:accent1>
       <a:accent2>
-        <a:srgbClr val="ED7D31"/>
+        <a:srgbClr val="C0504D"/>
       </a:accent2>
       <a:accent3>
-        <a:srgbClr val="A5A5A5"/>
+        <a:srgbClr val="9BBB59"/>
       </a:accent3>
       <a:accent4>
-        <a:srgbClr val="FFC000"/>
+        <a:srgbClr val="8064A2"/>
       </a:accent4>
       <a:accent5>
-        <a:srgbClr val="4472C4"/>
+        <a:srgbClr val="4BACC6"/>
       </a:accent5>
       <a:accent6>
-        <a:srgbClr val="70AD47"/>
+        <a:srgbClr val="F79646"/>
       </a:accent6>
       <a:hlink>
-        <a:srgbClr val="0563C1"/>
+        <a:srgbClr val="0000FF"/>
       </a:hlink>
       <a:folHlink>
-        <a:srgbClr val="954F72"/>
+        <a:srgbClr val="800080"/>
       </a:folHlink>
     </a:clrScheme>
     <a:fontScheme name="Office">
       <a:majorFont>
-        <a:latin typeface="Calibri Light" panose="020F0302020204030204"/>
+        <a:latin typeface="Calibri"/>
         <a:ea typeface=""/>
         <a:cs typeface=""/>
-        <a:font script="Jpan" typeface="游ゴシック Light"/>
+        <a:font script="Jpan" typeface="ＭＳ ゴシック"/>
         <a:font script="Hang" typeface="맑은 고딕"/>
-        <a:font script="Hans" typeface="等线 Light"/>
+        <a:font script="Hans" typeface="宋体"/>
         <a:font script="Hant" typeface="新細明體"/>
         <a:font script="Arab" typeface="Times New Roman"/>
         <a:font script="Hebr" typeface="Times New Roman"/>
@@ -4327,12 +3287,12 @@
         <a:font script="Geor" typeface="Sylfaen"/>
       </a:majorFont>
       <a:minorFont>
-        <a:latin typeface="Calibri" panose="020F0502020204030204"/>
+        <a:latin typeface="Cambria"/>
         <a:ea typeface=""/>
         <a:cs typeface=""/>
-        <a:font script="Jpan" typeface="游明朝"/>
+        <a:font script="Jpan" typeface="ＭＳ 明朝"/>
         <a:font script="Hang" typeface="맑은 고딕"/>
-        <a:font script="Hans" typeface="等线"/>
+        <a:font script="Hans" typeface="宋体"/>
         <a:font script="Hant" typeface="新細明體"/>
         <a:font script="Arab" typeface="Arial"/>
         <a:font script="Hebr" typeface="Arial"/>
@@ -4371,156 +3331,200 @@
           <a:gsLst>
             <a:gs pos="0">
               <a:schemeClr val="phClr">
-                <a:lumMod val="110000"/>
-                <a:satMod val="105000"/>
-                <a:tint val="67000"/>
+                <a:tint val="50000"/>
+                <a:satMod val="300000"/>
               </a:schemeClr>
             </a:gs>
-            <a:gs pos="50000">
+            <a:gs pos="35000">
               <a:schemeClr val="phClr">
-                <a:lumMod val="105000"/>
-                <a:satMod val="103000"/>
-                <a:tint val="73000"/>
+                <a:tint val="37000"/>
+                <a:satMod val="300000"/>
               </a:schemeClr>
             </a:gs>
             <a:gs pos="100000">
               <a:schemeClr val="phClr">
-                <a:lumMod val="105000"/>
-                <a:satMod val="109000"/>
-                <a:tint val="81000"/>
+                <a:tint val="15000"/>
+                <a:satMod val="350000"/>
               </a:schemeClr>
             </a:gs>
           </a:gsLst>
-          <a:lin ang="5400000" scaled="0"/>
+          <a:lin ang="16200000" scaled="1"/>
         </a:gradFill>
         <a:gradFill rotWithShape="1">
           <a:gsLst>
             <a:gs pos="0">
               <a:schemeClr val="phClr">
-                <a:satMod val="103000"/>
-                <a:lumMod val="102000"/>
-                <a:tint val="94000"/>
-              </a:schemeClr>
-            </a:gs>
-            <a:gs pos="50000">
-              <a:schemeClr val="phClr">
-                <a:satMod val="110000"/>
-                <a:lumMod val="100000"/>
+                <a:tint val="100000"/>
                 <a:shade val="100000"/>
+                <a:satMod val="130000"/>
               </a:schemeClr>
             </a:gs>
             <a:gs pos="100000">
               <a:schemeClr val="phClr">
-                <a:lumMod val="99000"/>
-                <a:satMod val="120000"/>
-                <a:shade val="78000"/>
+                <a:tint val="50000"/>
+                <a:shade val="100000"/>
+                <a:satMod val="350000"/>
               </a:schemeClr>
             </a:gs>
           </a:gsLst>
-          <a:lin ang="5400000" scaled="0"/>
+          <a:lin ang="16200000" scaled="0"/>
         </a:gradFill>
       </a:fillStyleLst>
       <a:lnStyleLst>
-        <a:ln w="6350" cap="flat" cmpd="sng" algn="ctr">
+        <a:ln w="9525" cap="flat" cmpd="sng" algn="ctr">
+          <a:solidFill>
+            <a:schemeClr val="phClr">
+              <a:shade val="95000"/>
+              <a:satMod val="105000"/>
+            </a:schemeClr>
+          </a:solidFill>
+          <a:prstDash val="solid"/>
+        </a:ln>
+        <a:ln w="25400" cap="flat" cmpd="sng" algn="ctr">
           <a:solidFill>
             <a:schemeClr val="phClr"/>
           </a:solidFill>
           <a:prstDash val="solid"/>
-          <a:miter lim="800000"/>
         </a:ln>
-        <a:ln w="12700" cap="flat" cmpd="sng" algn="ctr">
+        <a:ln w="38100" cap="flat" cmpd="sng" algn="ctr">
           <a:solidFill>
             <a:schemeClr val="phClr"/>
           </a:solidFill>
           <a:prstDash val="solid"/>
-          <a:miter lim="800000"/>
-        </a:ln>
-        <a:ln w="19050" cap="flat" cmpd="sng" algn="ctr">
-          <a:solidFill>
-            <a:schemeClr val="phClr"/>
-          </a:solidFill>
-          <a:prstDash val="solid"/>
-          <a:miter lim="800000"/>
         </a:ln>
       </a:lnStyleLst>
       <a:effectStyleLst>
         <a:effectStyle>
-          <a:effectLst/>
-        </a:effectStyle>
-        <a:effectStyle>
-          <a:effectLst/>
+          <a:effectLst>
+            <a:outerShdw blurRad="40000" dist="20000" dir="5400000" rotWithShape="0">
+              <a:srgbClr val="000000">
+                <a:alpha val="38000"/>
+              </a:srgbClr>
+            </a:outerShdw>
+          </a:effectLst>
         </a:effectStyle>
         <a:effectStyle>
           <a:effectLst>
-            <a:outerShdw blurRad="57150" dist="19050" dir="5400000" algn="ctr" rotWithShape="0">
+            <a:outerShdw blurRad="40000" dist="23000" dir="5400000" rotWithShape="0">
               <a:srgbClr val="000000">
-                <a:alpha val="63000"/>
+                <a:alpha val="35000"/>
               </a:srgbClr>
             </a:outerShdw>
           </a:effectLst>
+        </a:effectStyle>
+        <a:effectStyle>
+          <a:effectLst>
+            <a:outerShdw blurRad="40000" dist="23000" dir="5400000" rotWithShape="0">
+              <a:srgbClr val="000000">
+                <a:alpha val="35000"/>
+              </a:srgbClr>
+            </a:outerShdw>
+          </a:effectLst>
+          <a:scene3d>
+            <a:camera prst="orthographicFront">
+              <a:rot lat="0" lon="0" rev="0"/>
+            </a:camera>
+            <a:lightRig rig="threePt" dir="t">
+              <a:rot lat="0" lon="0" rev="1200000"/>
+            </a:lightRig>
+          </a:scene3d>
+          <a:sp3d>
+            <a:bevelT w="63500" h="25400"/>
+          </a:sp3d>
         </a:effectStyle>
       </a:effectStyleLst>
       <a:bgFillStyleLst>
         <a:solidFill>
           <a:schemeClr val="phClr"/>
         </a:solidFill>
-        <a:solidFill>
-          <a:schemeClr val="phClr">
-            <a:tint val="95000"/>
-            <a:satMod val="170000"/>
-          </a:schemeClr>
-        </a:solidFill>
         <a:gradFill rotWithShape="1">
           <a:gsLst>
             <a:gs pos="0">
               <a:schemeClr val="phClr">
-                <a:tint val="93000"/>
-                <a:satMod val="150000"/>
-                <a:shade val="98000"/>
-                <a:lumMod val="102000"/>
+                <a:tint val="40000"/>
+                <a:satMod val="350000"/>
               </a:schemeClr>
             </a:gs>
-            <a:gs pos="50000">
+            <a:gs pos="40000">
               <a:schemeClr val="phClr">
-                <a:tint val="98000"/>
-                <a:satMod val="130000"/>
-                <a:shade val="90000"/>
-                <a:lumMod val="103000"/>
+                <a:tint val="45000"/>
+                <a:shade val="99000"/>
+                <a:satMod val="350000"/>
               </a:schemeClr>
             </a:gs>
             <a:gs pos="100000">
               <a:schemeClr val="phClr">
-                <a:shade val="63000"/>
-                <a:satMod val="120000"/>
+                <a:shade val="20000"/>
+                <a:satMod val="255000"/>
               </a:schemeClr>
             </a:gs>
           </a:gsLst>
-          <a:lin ang="5400000" scaled="0"/>
+          <a:path path="circle">
+            <a:fillToRect l="50000" t="-80000" r="50000" b="180000"/>
+          </a:path>
+        </a:gradFill>
+        <a:gradFill rotWithShape="1">
+          <a:gsLst>
+            <a:gs pos="0">
+              <a:schemeClr val="phClr">
+                <a:tint val="80000"/>
+                <a:satMod val="300000"/>
+              </a:schemeClr>
+            </a:gs>
+            <a:gs pos="100000">
+              <a:schemeClr val="phClr">
+                <a:shade val="30000"/>
+                <a:satMod val="200000"/>
+              </a:schemeClr>
+            </a:gs>
+          </a:gsLst>
+          <a:path path="circle">
+            <a:fillToRect l="50000" t="50000" r="50000" b="50000"/>
+          </a:path>
         </a:gradFill>
       </a:bgFillStyleLst>
     </a:fmtScheme>
   </a:themeElements>
-  <a:objectDefaults/>
+  <a:objectDefaults>
+    <a:spDef>
+      <a:spPr/>
+      <a:bodyPr/>
+      <a:lstStyle/>
+      <a:style>
+        <a:lnRef idx="1">
+          <a:schemeClr val="accent1"/>
+        </a:lnRef>
+        <a:fillRef idx="3">
+          <a:schemeClr val="accent1"/>
+        </a:fillRef>
+        <a:effectRef idx="2">
+          <a:schemeClr val="accent1"/>
+        </a:effectRef>
+        <a:fontRef idx="minor">
+          <a:schemeClr val="lt1"/>
+        </a:fontRef>
+      </a:style>
+    </a:spDef>
+    <a:lnDef>
+      <a:spPr/>
+      <a:bodyPr/>
+      <a:lstStyle/>
+      <a:style>
+        <a:lnRef idx="2">
+          <a:schemeClr val="accent1"/>
+        </a:lnRef>
+        <a:fillRef idx="0">
+          <a:schemeClr val="accent1"/>
+        </a:fillRef>
+        <a:effectRef idx="1">
+          <a:schemeClr val="accent1"/>
+        </a:effectRef>
+        <a:fontRef idx="minor">
+          <a:schemeClr val="tx1"/>
+        </a:fontRef>
+      </a:style>
+    </a:lnDef>
+  </a:objectDefaults>
   <a:extraClrSchemeLst/>
-  <a:extLst>
-    <a:ext uri="{05A4C25C-085E-4340-85A3-A5531E510DB2}">
-      <thm15:themeFamily xmlns:thm15="http://schemas.microsoft.com/office/thememl/2012/main" name="Office Theme" id="{62F939B6-93AF-4DB8-9C6B-D6C7DFDC589F}" vid="{4A3C46E8-61CC-4603-A589-7422A47A8E4A}"/>
-    </a:ext>
-  </a:extLst>
 </a:theme>
-</file>
-
-<file path=customXML/item1.xml><?xml version="1.0" encoding="utf-8"?>
-<go:gDocsCustomXmlDataStorage xmlns:go="http://customooxmlschemas.google.com/" xmlns:r="http://schemas.openxmlformats.org/officeDocument/2006/relationships">
-  <go:docsCustomData xmlns:go="http://customooxmlschemas.google.com/" roundtripDataSignature="AMtx7misq4OUAlWH+Me66y0KwjhtNa0amw==">AMUW2mXzoyc/MxaDRS+SKyqOjQLyAtkLaWulRPJt67fnUHG2NmdrC28D+YSKytaK7p3lEC8zKFRl3RYuEs2NDf+iB7ryY/r+L8AOfKoEp+YRQRQ+BLqT56zXomf3klwcQdQyO0vM+FfZ</go:docsCustomData>
-</go:gDocsCustomXmlDataStorage>
-</file>
-
-<file path=customXML/itemProps1.xml><?xml version="1.0" encoding="utf-8"?>
-<ds:datastoreItem xmlns:ds="http://schemas.openxmlformats.org/officeDocument/2006/customXml" ds:itemID="{11111111-1234-1234-1234-123412341234}">
-  <ds:schemaRefs>
-    <ds:schemaRef ds:uri="http://schemas.openxmlformats.org/officeDocument/2006/relationships"/>
-    <ds:schemaRef ds:uri="http://customooxmlschemas.google.com/"/>
-  </ds:schemaRefs>
-</ds:datastoreItem>
 </file>
</xml_diff>

<commit_message>
:star2:  Update Modele de Recours .docx template (#104)
Closes #370
</commit_message>
<xml_diff>
--- a/src/views/template/recours-gracieux.docx
+++ b/src/views/template/recours-gracieux.docx
@@ -354,18 +354,18 @@
               <w:ind w:left="0" w:right="0" w:firstLine="0"/>
               <w:jc w:val="left"/>
               <w:rPr>
-                <w:rFonts w:ascii="Arial" w:cs="Arial" w:eastAsia="Arial" w:hAnsi="Arial"/>
-                <w:b w:val="0"/>
-                <w:i w:val="0"/>
-                <w:smallCaps w:val="0"/>
-                <w:strike w:val="0"/>
-                <w:color w:val="000000"/>
                 <w:sz w:val="16"/>
                 <w:szCs w:val="16"/>
-                <w:u w:val="none"/>
-                <w:vertAlign w:val="baseline"/>
               </w:rPr>
             </w:pPr>
+            <w:r>
+              <w:rPr>
+                <w:sz w:val="16"/>
+                <w:szCs w:val="16"/>
+                <w:rtl w:val="0"/>
+              </w:rPr>
+              <w:t xml:space="preserve">Code Potentiel</w:t>
+            </w:r>
             <w:r>
               <w:rPr>
                 <w:rFonts w:ascii="Arial" w:cs="Arial" w:eastAsia="Arial" w:hAnsi="Arial"/>
@@ -381,7 +381,7 @@
                 <w:vertAlign w:val="baseline"/>
                 <w:rtl w:val="0"/>
               </w:rPr>
-              <w:t xml:space="preserve">Réf : </w:t>
+              <w:t xml:space="preserve">: </w:t>
             </w:r>
             <w:r>
               <w:rPr>
@@ -391,10 +391,35 @@
               </w:rPr>
               <w:t xml:space="preserve">{refPotentiel}</w:t>
             </w:r>
+          </w:p>
+          <w:p>
+            <w:pPr>
+              <w:keepNext w:val="0"/>
+              <w:keepLines w:val="0"/>
+              <w:widowControl w:val="0"/>
+              <w:pBdr>
+                <w:top w:space="0" w:sz="0" w:val="nil"/>
+                <w:left w:space="0" w:sz="0" w:val="nil"/>
+                <w:bottom w:space="0" w:sz="0" w:val="nil"/>
+                <w:right w:space="0" w:sz="0" w:val="nil"/>
+                <w:between w:space="0" w:sz="0" w:val="nil"/>
+              </w:pBdr>
+              <w:shd w:fill="auto" w:val="clear"/>
+              <w:spacing w:after="0" w:before="0" w:line="240" w:lineRule="auto"/>
+              <w:ind w:left="0" w:right="0" w:firstLine="0"/>
+              <w:jc w:val="left"/>
+              <w:rPr>
+                <w:sz w:val="16"/>
+                <w:szCs w:val="16"/>
+              </w:rPr>
+            </w:pPr>
             <w:r>
               <w:rPr>
+                <w:sz w:val="16"/>
+                <w:szCs w:val="16"/>
                 <w:rtl w:val="0"/>
               </w:rPr>
+              <w:t xml:space="preserve">Réf: </w:t>
             </w:r>
           </w:p>
           <w:p>
@@ -642,7 +667,7 @@
                 <w:szCs w:val="20"/>
                 <w:rtl w:val="0"/>
               </w:rPr>
-              <w:t xml:space="preserve">{adresseProjet}</w:t>
+              <w:t xml:space="preserve">{adresseCandidat}</w:t>
             </w:r>
           </w:p>
           <w:p>
@@ -662,38 +687,6 @@
               <w:ind w:left="0" w:right="52" w:firstLine="0"/>
               <w:jc w:val="right"/>
               <w:rPr>
-                <w:rFonts w:ascii="Liberation Sans" w:cs="Liberation Sans" w:eastAsia="Liberation Sans" w:hAnsi="Liberation Sans"/>
-                <w:sz w:val="20"/>
-                <w:szCs w:val="20"/>
-              </w:rPr>
-            </w:pPr>
-            <w:r>
-              <w:rPr>
-                <w:rFonts w:ascii="Liberation Sans" w:cs="Liberation Sans" w:eastAsia="Liberation Sans" w:hAnsi="Liberation Sans"/>
-                <w:sz w:val="20"/>
-                <w:szCs w:val="20"/>
-                <w:rtl w:val="0"/>
-              </w:rPr>
-              <w:t xml:space="preserve">{codePostalProjet} {communeProjet}</w:t>
-            </w:r>
-          </w:p>
-          <w:p>
-            <w:pPr>
-              <w:keepNext w:val="0"/>
-              <w:keepLines w:val="0"/>
-              <w:widowControl w:val="1"/>
-              <w:pBdr>
-                <w:top w:space="0" w:sz="0" w:val="nil"/>
-                <w:left w:space="0" w:sz="0" w:val="nil"/>
-                <w:bottom w:space="0" w:sz="0" w:val="nil"/>
-                <w:right w:space="0" w:sz="0" w:val="nil"/>
-                <w:between w:space="0" w:sz="0" w:val="nil"/>
-              </w:pBdr>
-              <w:shd w:fill="auto" w:val="clear"/>
-              <w:spacing w:after="0" w:before="0" w:line="259" w:lineRule="auto"/>
-              <w:ind w:left="0" w:right="52" w:firstLine="0"/>
-              <w:jc w:val="right"/>
-              <w:rPr>
                 <w:rFonts w:ascii="Arial" w:cs="Arial" w:eastAsia="Arial" w:hAnsi="Arial"/>
                 <w:b w:val="0"/>
                 <w:i w:val="0"/>
@@ -794,24 +787,14 @@
           <w:szCs w:val="20"/>
           <w:rtl w:val="0"/>
         </w:rPr>
-        <w:t xml:space="preserve">Objet : Recours gracieux pour un projet candidat à la </w:t>
-      </w:r>
-      <w:r>
-        <w:rPr>
-          <w:rFonts w:ascii="Liberation Sans" w:cs="Liberation Sans" w:eastAsia="Liberation Sans" w:hAnsi="Liberation Sans"/>
+        <w:t xml:space="preserve">Objet : Recours gracieux pour un projet candidat à la {titrePeriode} période de l’appel d’offres {titreAppelOffre}</w:t>
+      </w:r>
+    </w:p>
+    <w:p>
+      <w:pPr>
+        <w:spacing w:after="0" w:lineRule="auto"/>
+        <w:rPr>
           <w:b w:val="1"/>
-          <w:sz w:val="20"/>
-          <w:szCs w:val="20"/>
-          <w:rtl w:val="0"/>
-        </w:rPr>
-        <w:t xml:space="preserve">{titrePeriode} période de l’appel d’offres {titreAppelOffre}</w:t>
-      </w:r>
-    </w:p>
-    <w:p>
-      <w:pPr>
-        <w:spacing w:after="0" w:lineRule="auto"/>
-        <w:rPr>
-          <w:b w:val="1"/>
         </w:rPr>
       </w:pPr>
       <w:r>
@@ -874,34 +857,7 @@
           <w:szCs w:val="20"/>
           <w:rtl w:val="0"/>
         </w:rPr>
-        <w:t xml:space="preserve">En réponse à la {titrePeriode} période de cet appel d’offres, vous avez </w:t>
-      </w:r>
-      <w:r>
-        <w:rPr>
-          <w:rFonts w:ascii="Liberation Sans" w:cs="Liberation Sans" w:eastAsia="Liberation Sans" w:hAnsi="Liberation Sans"/>
-          <w:sz w:val="20"/>
-          <w:szCs w:val="20"/>
-          <w:rtl w:val="0"/>
-        </w:rPr>
-        <w:t xml:space="preserve">déposé le projet suivant{#familles}, dans la famille </w:t>
-      </w:r>
-      <w:r>
-        <w:rPr>
-          <w:rFonts w:ascii="Liberation Sans" w:cs="Liberation Sans" w:eastAsia="Liberation Sans" w:hAnsi="Liberation Sans"/>
-          <w:sz w:val="20"/>
-          <w:szCs w:val="20"/>
-          <w:rtl w:val="0"/>
-        </w:rPr>
-        <w:t xml:space="preserve">{titreFamille}{/familles}</w:t>
-      </w:r>
-      <w:r>
-        <w:rPr>
-          <w:rFonts w:ascii="Liberation Sans" w:cs="Liberation Sans" w:eastAsia="Liberation Sans" w:hAnsi="Liberation Sans"/>
-          <w:sz w:val="20"/>
-          <w:szCs w:val="20"/>
-          <w:rtl w:val="0"/>
-        </w:rPr>
-        <w:t xml:space="preserve"> :</w:t>
+        <w:t xml:space="preserve">En réponse à la {titrePeriode} période de cet appel d’offres, vous avez déposé le projet suivant{#familles}, dans la famille {titreFamille}{/familles} :</w:t>
       </w:r>
     </w:p>
     <w:tbl>
@@ -1092,6 +1048,21 @@
             </w:pPr>
             <w:r>
               <w:rPr>
+                <w:rtl w:val="0"/>
+              </w:rPr>
+            </w:r>
+          </w:p>
+          <w:p>
+            <w:pPr>
+              <w:jc w:val="center"/>
+              <w:rPr>
+                <w:rFonts w:ascii="Liberation Sans" w:cs="Liberation Sans" w:eastAsia="Liberation Sans" w:hAnsi="Liberation Sans"/>
+                <w:sz w:val="20"/>
+                <w:szCs w:val="20"/>
+              </w:rPr>
+            </w:pPr>
+            <w:r>
+              <w:rPr>
                 <w:rFonts w:ascii="Liberation Sans" w:cs="Liberation Sans" w:eastAsia="Liberation Sans" w:hAnsi="Liberation Sans"/>
                 <w:sz w:val="20"/>
                 <w:szCs w:val="20"/>
@@ -1257,16 +1228,7 @@
           <w:szCs w:val="20"/>
           <w:rtl w:val="0"/>
         </w:rPr>
-        <w:t xml:space="preserve">Par votre demande de recours gracieux reçue dans nos services le </w:t>
-      </w:r>
-      <w:r>
-        <w:rPr>
-          <w:rFonts w:ascii="Liberation Sans" w:cs="Liberation Sans" w:eastAsia="Liberation Sans" w:hAnsi="Liberation Sans"/>
-          <w:sz w:val="20"/>
-          <w:szCs w:val="20"/>
-          <w:rtl w:val="0"/>
-        </w:rPr>
-        <w:t xml:space="preserve">{dateDemande}, vous contestez cette décision pour la ou les raison(s) suivante(s) : « </w:t>
+        <w:t xml:space="preserve">Par votre demande de recours gracieux reçue dans nos services le {dateDemande}, vous contestez cette décision pour la ou les raison(s) suivante(s) : « </w:t>
       </w:r>
       <w:r>
         <w:rPr>
@@ -1386,52 +1348,7 @@
           <w:szCs w:val="20"/>
           <w:rtl w:val="0"/>
         </w:rPr>
-        <w:t xml:space="preserve">€/MWh. {#affichageParagrapheECS} </w:t>
-      </w:r>
-      <w:r>
-        <w:rPr>
-          <w:rFonts w:ascii="Arial" w:cs="Arial" w:eastAsia="Arial" w:hAnsi="Arial"/>
-          <w:sz w:val="20"/>
-          <w:szCs w:val="20"/>
-          <w:rtl w:val="0"/>
-        </w:rPr>
-        <w:t xml:space="preserve">La valeur de l’évaluation carbone des modules est de </w:t>
-      </w:r>
-      <w:r>
-        <w:rPr>
-          <w:rFonts w:ascii="Arial" w:cs="Arial" w:eastAsia="Arial" w:hAnsi="Arial"/>
-          <w:sz w:val="20"/>
-          <w:szCs w:val="20"/>
-          <w:rtl w:val="0"/>
-        </w:rPr>
-        <w:t xml:space="preserve">{evaluationCarbone}</w:t>
-      </w:r>
-      <w:r>
-        <w:rPr>
-          <w:rFonts w:ascii="Arial" w:cs="Arial" w:eastAsia="Arial" w:hAnsi="Arial"/>
-          <w:sz w:val="20"/>
-          <w:szCs w:val="20"/>
-          <w:rtl w:val="0"/>
-        </w:rPr>
-        <w:t xml:space="preserve"> </w:t>
-      </w:r>
-      <w:r>
-        <w:rPr>
-          <w:rFonts w:ascii="Arial" w:cs="Arial" w:eastAsia="Arial" w:hAnsi="Arial"/>
-          <w:sz w:val="20"/>
-          <w:szCs w:val="20"/>
-          <w:rtl w:val="0"/>
-        </w:rPr>
-        <w:t xml:space="preserve">kg eq CO2/kWc</w:t>
-      </w:r>
-      <w:r>
-        <w:rPr>
-          <w:rFonts w:ascii="Arial" w:cs="Arial" w:eastAsia="Arial" w:hAnsi="Arial"/>
-          <w:sz w:val="20"/>
-          <w:szCs w:val="20"/>
-          <w:rtl w:val="0"/>
-        </w:rPr>
-        <w:t xml:space="preserve">. {/affichageParagrapheECS}</w:t>
+        <w:t xml:space="preserve">€/MWh. {#affichageParagrapheECS} La valeur de l’évaluation carbone des modules est de {evaluationCarbone} kg eq CO2/kWc. {/affichageParagrapheECS}</w:t>
       </w:r>
     </w:p>
     <w:p>
@@ -1453,25 +1370,7 @@
           <w:szCs w:val="20"/>
           <w:rtl w:val="0"/>
         </w:rPr>
-        <w:t xml:space="preserve">{#isEngagementParticipatif}En raison de votre engagement {#isFinancementParticipatif}au financement participatif{/isFinancementParticipatif}{#isInvestissementParticipatif}à l’investissement participatif{/isInvestissementParticipatif}, la valeur de {tarifOuPrimeRetenueAlt</w:t>
-      </w:r>
-      <w:r>
-        <w:rPr>
-          <w:rFonts w:ascii="Arial" w:cs="Arial" w:eastAsia="Arial" w:hAnsi="Arial"/>
-          <w:sz w:val="20"/>
-          <w:szCs w:val="20"/>
-          <w:rtl w:val="0"/>
-        </w:rPr>
-        <w:t xml:space="preserve">}</w:t>
-      </w:r>
-      <w:r>
-        <w:rPr>
-          <w:rFonts w:ascii="Arial" w:cs="Arial" w:eastAsia="Arial" w:hAnsi="Arial"/>
-          <w:sz w:val="20"/>
-          <w:szCs w:val="20"/>
-          <w:rtl w:val="0"/>
-        </w:rPr>
-        <w:t xml:space="preserve"> est majorée pendant toute la durée du contrat de {#isFinancementParticipatif}1{/isFinancementParticipatif}{#isInvestissementParticipatif}3{/isInvestissementParticipatif} €/MWh sous réserve du respect de cet engagement</w:t>
+        <w:t xml:space="preserve">{#isEngagementParticipatif}En raison de votre engagement {#isFinancementParticipatif}au financement participatif{/isFinancementParticipatif}{#isInvestissementParticipatif}à l’investissement participatif{/isInvestissementParticipatif}, la valeur de {tarifOuPrimeRetenueAlt} est majorée pendant toute la durée du contrat de {#isFinancementParticipatif}1{/isFinancementParticipatif}{#isInvestissementParticipatif}3{/isInvestissementParticipatif} €/MWh sous réserve du respect de cet engagement</w:t>
       </w:r>
       <w:r>
         <w:rPr>
@@ -1588,11 +1487,7 @@
         <w:spacing w:after="120" w:line="240" w:lineRule="auto"/>
         <w:ind w:left="0" w:firstLine="0"/>
         <w:jc w:val="both"/>
-        <w:rPr>
-          <w:rFonts w:ascii="Arial" w:cs="Arial" w:eastAsia="Arial" w:hAnsi="Arial"/>
-          <w:sz w:val="20"/>
-          <w:szCs w:val="20"/>
-        </w:rPr>
+        <w:rPr/>
       </w:pPr>
       <w:r>
         <w:rPr>
@@ -1614,11 +1509,7 @@
         <w:spacing w:after="120" w:line="240" w:lineRule="auto"/>
         <w:ind w:left="0" w:firstLine="0"/>
         <w:jc w:val="both"/>
-        <w:rPr>
-          <w:rFonts w:ascii="Liberation Sans" w:cs="Liberation Sans" w:eastAsia="Liberation Sans" w:hAnsi="Liberation Sans"/>
-          <w:sz w:val="20"/>
-          <w:szCs w:val="20"/>
-        </w:rPr>
+        <w:rPr/>
       </w:pPr>
       <w:r>
         <w:rPr>
@@ -1646,16 +1537,7 @@
           <w:szCs w:val="20"/>
           <w:rtl w:val="0"/>
         </w:rPr>
-        <w:t xml:space="preserve">{#eolien} ou dans les deux mois suivant la délivrance de l’autorisation environnementale pour les cas de candidature sans autorisation environnementale{/eolien};</w:t>
-      </w:r>
-      <w:r>
-        <w:rPr>
-          <w:rFonts w:ascii="Arial" w:cs="Arial" w:eastAsia="Arial" w:hAnsi="Arial"/>
-          <w:sz w:val="20"/>
-          <w:szCs w:val="20"/>
-          <w:rtl w:val="0"/>
-        </w:rPr>
-        <w:t xml:space="preserve">{#soumisGF}</w:t>
+        <w:t xml:space="preserve">{#eolien} ou dans les deux mois suivant la délivrance de l’autorisation environnementale pour les cas de candidature sans autorisation environnementale{/eolien};{#soumisGF}</w:t>
       </w:r>
       <w:r>
         <w:rPr>
@@ -1673,20 +1555,26 @@
         <w:spacing w:after="120" w:line="240" w:lineRule="auto"/>
         <w:ind w:left="0" w:firstLine="0"/>
         <w:jc w:val="both"/>
+        <w:rPr/>
+      </w:pPr>
+      <w:r>
         <w:rPr>
           <w:rFonts w:ascii="Arial" w:cs="Arial" w:eastAsia="Arial" w:hAnsi="Arial"/>
           <w:sz w:val="20"/>
           <w:szCs w:val="20"/>
-        </w:rPr>
-      </w:pPr>
+          <w:rtl w:val="0"/>
+        </w:rPr>
+        <w:t xml:space="preserve">constituer une garantie {#eolien}bancaire {/eolien}d’exécution dans un délai de deux (2) mois à compter de la présente notification. Les candidats retenus n’ayant pas adressé au préfet de région du site d’implantation l’attestation de constitution de garantie financière dans le délai prévu feront l’objet d’une procédure de mise en demeure. En l’absence d’exécution dans un délai d’un mois après réception de la mise en demeure, le candidat pourra faire l’objet d’un retrait de la présente décision le désignant lauréat</w:t>
+      </w:r>
       <w:r>
         <w:rPr>
           <w:rFonts w:ascii="Arial" w:cs="Arial" w:eastAsia="Arial" w:hAnsi="Arial"/>
           <w:sz w:val="20"/>
           <w:szCs w:val="20"/>
-          <w:rtl w:val="0"/>
-        </w:rPr>
-        <w:t xml:space="preserve">constituer une garantie </w:t>
+          <w:vertAlign w:val="superscript"/>
+          <w:rtl w:val="0"/>
+        </w:rPr>
+        <w:t xml:space="preserve">3</w:t>
       </w:r>
       <w:r>
         <w:rPr>
@@ -1695,59 +1583,26 @@
           <w:szCs w:val="20"/>
           <w:rtl w:val="0"/>
         </w:rPr>
-        <w:t xml:space="preserve">{#eolien}bancaire {/eolien}</w:t>
+        <w:t xml:space="preserve">. </w:t>
       </w:r>
       <w:r>
         <w:rPr>
           <w:rFonts w:ascii="Arial" w:cs="Arial" w:eastAsia="Arial" w:hAnsi="Arial"/>
           <w:sz w:val="20"/>
           <w:szCs w:val="20"/>
-          <w:rtl w:val="0"/>
-        </w:rPr>
-        <w:t xml:space="preserve">d’exécution dans un délai de deux (2) mois à compter de la présente notification. Les candidats retenus n’ayant pas adressé au préfet de région du site d’implantation l’attestation de constitution de garantie financière dans le délai prévu feront l’objet d’une procédure de mise en demeure. En l’absence d’exécution dans un délai d’un mois après réception de la mise en demeure, le candidat pourra faire l’objet d’un retrait de la présente décision le désignant lauréat</w:t>
+          <w:u w:val="single"/>
+          <w:rtl w:val="0"/>
+        </w:rPr>
+        <w:t xml:space="preserve">La durée de la garantie {renvoiSoumisAuxGarantiesFinancieres};</w:t>
       </w:r>
       <w:r>
         <w:rPr>
           <w:rFonts w:ascii="Arial" w:cs="Arial" w:eastAsia="Arial" w:hAnsi="Arial"/>
           <w:sz w:val="20"/>
           <w:szCs w:val="20"/>
-          <w:vertAlign w:val="superscript"/>
-          <w:rtl w:val="0"/>
-        </w:rPr>
-        <w:t xml:space="preserve">3</w:t>
-      </w:r>
-      <w:r>
-        <w:rPr>
-          <w:rFonts w:ascii="Arial" w:cs="Arial" w:eastAsia="Arial" w:hAnsi="Arial"/>
-          <w:sz w:val="20"/>
-          <w:szCs w:val="20"/>
-          <w:rtl w:val="0"/>
-        </w:rPr>
-        <w:t xml:space="preserve">. </w:t>
-      </w:r>
-      <w:r>
-        <w:rPr>
-          <w:rFonts w:ascii="Arial" w:cs="Arial" w:eastAsia="Arial" w:hAnsi="Arial"/>
-          <w:sz w:val="20"/>
-          <w:szCs w:val="20"/>
-          <w:u w:val="single"/>
-          <w:rtl w:val="0"/>
-        </w:rPr>
-        <w:t xml:space="preserve">La durée de la garantie {renvoiSoumisAuxGarantiesFinancieres};</w:t>
-      </w:r>
-      <w:r>
-        <w:rPr>
-          <w:rFonts w:ascii="Arial" w:cs="Arial" w:eastAsia="Arial" w:hAnsi="Arial"/>
-          <w:sz w:val="20"/>
-          <w:szCs w:val="20"/>
           <w:rtl w:val="0"/>
         </w:rPr>
         <w:t xml:space="preserve">{/soumisGF}{#AOInnovation}</w:t>
-      </w:r>
-      <w:r>
-        <w:rPr>
-          <w:rtl w:val="0"/>
-        </w:rPr>
       </w:r>
     </w:p>
     <w:p>
@@ -1760,11 +1615,7 @@
         <w:spacing w:after="120" w:line="240" w:lineRule="auto"/>
         <w:ind w:left="0" w:firstLine="0"/>
         <w:jc w:val="both"/>
-        <w:rPr>
-          <w:rFonts w:ascii="Liberation Sans" w:cs="Liberation Sans" w:eastAsia="Liberation Sans" w:hAnsi="Liberation Sans"/>
-          <w:sz w:val="20"/>
-          <w:szCs w:val="20"/>
-        </w:rPr>
+        <w:rPr/>
       </w:pPr>
       <w:r>
         <w:rPr>
@@ -1810,38 +1661,16 @@
         <w:spacing w:after="120" w:line="240" w:lineRule="auto"/>
         <w:ind w:left="0" w:firstLine="0"/>
         <w:jc w:val="both"/>
+        <w:rPr/>
+      </w:pPr>
+      <w:r>
         <w:rPr>
           <w:rFonts w:ascii="Arial" w:cs="Arial" w:eastAsia="Arial" w:hAnsi="Arial"/>
           <w:sz w:val="20"/>
           <w:szCs w:val="20"/>
-        </w:rPr>
-      </w:pPr>
-      <w:r>
-        <w:rPr>
-          <w:rFonts w:ascii="Arial" w:cs="Arial" w:eastAsia="Arial" w:hAnsi="Arial"/>
-          <w:sz w:val="20"/>
-          <w:szCs w:val="20"/>
-          <w:rtl w:val="0"/>
-        </w:rPr>
-        <w:t xml:space="preserve">sauf délais dérogatoires prévus au {paragrapheDelaiDerogatoire} du cahier des charges, achever l’installation dans un délai de {delaiRealisationTexte</w:t>
-      </w:r>
-      <w:r>
-        <w:rPr>
-          <w:rFonts w:ascii="Arial" w:cs="Arial" w:eastAsia="Arial" w:hAnsi="Arial"/>
-          <w:sz w:val="20"/>
-          <w:szCs w:val="20"/>
-          <w:rtl w:val="0"/>
-        </w:rPr>
-        <w:t xml:space="preserve">}</w:t>
-      </w:r>
-      <w:r>
-        <w:rPr>
-          <w:rFonts w:ascii="Arial" w:cs="Arial" w:eastAsia="Arial" w:hAnsi="Arial"/>
-          <w:sz w:val="20"/>
-          <w:szCs w:val="20"/>
-          <w:rtl w:val="0"/>
-        </w:rPr>
-        <w:t xml:space="preserve"> mois à compter de la présente notification;</w:t>
+          <w:rtl w:val="0"/>
+        </w:rPr>
+        <w:t xml:space="preserve">sauf délais dérogatoires prévus au {paragrapheDelaiDerogatoire} du cahier des charges, achever l’installation dans un délai de {delaiRealisationTexte} à compter de la présente notification;</w:t>
       </w:r>
     </w:p>
     <w:p>
@@ -1854,11 +1683,7 @@
         <w:spacing w:after="120" w:line="240" w:lineRule="auto"/>
         <w:ind w:left="0" w:firstLine="0"/>
         <w:jc w:val="both"/>
-        <w:rPr>
-          <w:rFonts w:ascii="Arial" w:cs="Arial" w:eastAsia="Arial" w:hAnsi="Arial"/>
-          <w:sz w:val="20"/>
-          <w:szCs w:val="20"/>
-        </w:rPr>
+        <w:rPr/>
       </w:pPr>
       <w:r>
         <w:rPr>
@@ -1880,11 +1705,7 @@
         <w:spacing w:after="120" w:line="240" w:lineRule="auto"/>
         <w:ind w:left="0" w:firstLine="0"/>
         <w:jc w:val="both"/>
-        <w:rPr>
-          <w:rFonts w:ascii="Arial" w:cs="Arial" w:eastAsia="Arial" w:hAnsi="Arial"/>
-          <w:sz w:val="20"/>
-          <w:szCs w:val="20"/>
-        </w:rPr>
+        <w:rPr/>
       </w:pPr>
       <w:r>
         <w:rPr>
@@ -1906,11 +1727,7 @@
         <w:spacing w:after="120" w:line="240" w:lineRule="auto"/>
         <w:ind w:left="0" w:firstLine="0"/>
         <w:jc w:val="both"/>
-        <w:rPr>
-          <w:rFonts w:ascii="Arial" w:cs="Arial" w:eastAsia="Arial" w:hAnsi="Arial"/>
-          <w:sz w:val="20"/>
-          <w:szCs w:val="20"/>
-        </w:rPr>
+        <w:rPr/>
       </w:pPr>
       <w:r>
         <w:rPr>
@@ -1959,52 +1776,7 @@
           <w:szCs w:val="20"/>
           <w:rtl w:val="0"/>
         </w:rPr>
-        <w:t xml:space="preserve">Je vous rappelle également que l’installation mise en service doit être en tout point conforme à celle décrite dans le dossier de candidature. Toutefois, la modification de certains éléments de l’offre postérieurement à la désignation des lauréats est possible, selon les conditions et modalités précisées au {renvoiModification}</w:t>
-      </w:r>
-      <w:r>
-        <w:rPr>
-          <w:rFonts w:ascii="Arial" w:cs="Arial" w:eastAsia="Arial" w:hAnsi="Arial"/>
-          <w:sz w:val="20"/>
-          <w:szCs w:val="20"/>
-          <w:rtl w:val="0"/>
-        </w:rPr>
-        <w:t xml:space="preserve"> </w:t>
-      </w:r>
-      <w:r>
-        <w:rPr>
-          <w:rFonts w:ascii="Arial" w:cs="Arial" w:eastAsia="Arial" w:hAnsi="Arial"/>
-          <w:sz w:val="20"/>
-          <w:szCs w:val="20"/>
-          <w:rtl w:val="0"/>
-        </w:rPr>
-        <w:t xml:space="preserve">du cahier des charges. </w:t>
-      </w:r>
-      <w:r>
-        <w:rPr>
-          <w:rFonts w:ascii="Arial" w:cs="Arial" w:eastAsia="Arial" w:hAnsi="Arial"/>
-          <w:sz w:val="20"/>
-          <w:szCs w:val="20"/>
-          <w:rtl w:val="0"/>
-        </w:rPr>
-        <w:t xml:space="preserve">{#affichageParagrapheECS}</w:t>
-      </w:r>
-      <w:r>
-        <w:rPr>
-          <w:rFonts w:ascii="Arial" w:cs="Arial" w:eastAsia="Arial" w:hAnsi="Arial"/>
-          <w:sz w:val="20"/>
-          <w:szCs w:val="20"/>
-          <w:rtl w:val="0"/>
-        </w:rPr>
-        <w:t xml:space="preserve">{#eolien}Les changements conduisant à une remise en cause de l’autorisation mentionnée au 3.3.3 ne seront pas acceptés/{/eolien}{^eolien}Les changements conduisant à une diminution de la notation d’un ou plusieurs critères d’évaluations de l’offre, notamment par un bilan carbone moins performant, ne seront pas acceptés.{/eolien}{/affichageParagrapheECS}</w:t>
-      </w:r>
-      <w:r>
-        <w:rPr>
-          <w:rFonts w:ascii="Arial" w:cs="Arial" w:eastAsia="Arial" w:hAnsi="Arial"/>
-          <w:sz w:val="20"/>
-          <w:szCs w:val="20"/>
-          <w:rtl w:val="0"/>
-        </w:rPr>
-        <w:t xml:space="preserve">{#AOInnovation} </w:t>
+        <w:t xml:space="preserve">Je vous rappelle également que l’installation mise en service doit être en tout point conforme à celle décrite dans le dossier de candidature. Toutefois, la modification de certains éléments de l’offre postérieurement à la désignation des lauréats est possible, selon les conditions et modalités précisées au {renvoiModification} du cahier des charges. {#affichageParagrapheECS}{#eolien}Les changements conduisant à une remise en cause de l’autorisation mentionnée au 3.3.3 ne seront pas acceptés/{/eolien}{^eolien}Les changements conduisant à une diminution de la notation d’un ou plusieurs critères d’évaluations de l’offre, notamment par un bilan carbone moins performant, ne seront pas acceptés.{/eolien}{/affichageParagrapheECS}{#AOInnovation} </w:t>
       </w:r>
       <w:r>
         <w:rPr>
@@ -2064,7 +1836,6 @@
     <w:p>
       <w:pPr>
         <w:spacing w:before="160" w:lineRule="auto"/>
-        <w:ind w:left="709" w:firstLine="0"/>
         <w:jc w:val="both"/>
         <w:rPr>
           <w:rFonts w:ascii="Liberation Sans" w:cs="Liberation Sans" w:eastAsia="Liberation Sans" w:hAnsi="Liberation Sans"/>
@@ -2078,224 +1849,28 @@
         </w:rPr>
       </w:r>
     </w:p>
-    <w:tbl>
-      <w:tblPr>
-        <w:tblStyle w:val="Table3"/>
-        <w:tblW w:w="9356.0" w:type="dxa"/>
-        <w:jc w:val="left"/>
-        <w:tblInd w:w="709.0000000000001" w:type="dxa"/>
-        <w:tblBorders>
-          <w:top w:color="000000" w:space="0" w:sz="0" w:val="nil"/>
-          <w:left w:color="000000" w:space="0" w:sz="0" w:val="nil"/>
-          <w:bottom w:color="000000" w:space="0" w:sz="0" w:val="nil"/>
-          <w:right w:color="000000" w:space="0" w:sz="0" w:val="nil"/>
-          <w:insideH w:color="000000" w:space="0" w:sz="0" w:val="nil"/>
-          <w:insideV w:color="000000" w:space="0" w:sz="0" w:val="nil"/>
-        </w:tblBorders>
-        <w:tblLayout w:type="fixed"/>
-        <w:tblLook w:val="0400"/>
-      </w:tblPr>
-      <w:tblGrid>
-        <w:gridCol w:w="4053"/>
-        <w:gridCol w:w="5303"/>
-        <w:tblGridChange w:id="0">
-          <w:tblGrid>
-            <w:gridCol w:w="4053"/>
-            <w:gridCol w:w="5303"/>
-          </w:tblGrid>
-        </w:tblGridChange>
-      </w:tblGrid>
-      <w:tr>
-        <w:tc>
-          <w:tcPr/>
-          <w:p>
-            <w:pPr>
-              <w:jc w:val="both"/>
-              <w:rPr>
-                <w:rFonts w:ascii="Liberation Sans" w:cs="Liberation Sans" w:eastAsia="Liberation Sans" w:hAnsi="Liberation Sans"/>
-                <w:sz w:val="20"/>
-                <w:szCs w:val="20"/>
-              </w:rPr>
-            </w:pPr>
-            <w:r>
-              <w:rPr>
-                <w:rtl w:val="0"/>
-              </w:rPr>
-            </w:r>
-          </w:p>
-        </w:tc>
-        <w:tc>
-          <w:tcPr/>
-          <w:p>
-            <w:pPr>
-              <w:jc w:val="center"/>
-              <w:rPr>
-                <w:rFonts w:ascii="Liberation Sans" w:cs="Liberation Sans" w:eastAsia="Liberation Sans" w:hAnsi="Liberation Sans"/>
-                <w:b w:val="1"/>
-                <w:sz w:val="20"/>
-                <w:szCs w:val="20"/>
-              </w:rPr>
-            </w:pPr>
-            <w:r>
-              <w:rPr>
-                <w:rFonts w:ascii="Liberation Sans" w:cs="Liberation Sans" w:eastAsia="Liberation Sans" w:hAnsi="Liberation Sans"/>
-                <w:b w:val="1"/>
-                <w:sz w:val="20"/>
-                <w:szCs w:val="20"/>
-                <w:rtl w:val="0"/>
-              </w:rPr>
-              <w:t xml:space="preserve">L’adjoint au sous-directeur</w:t>
-            </w:r>
-            <w:r>
-              <w:rPr>
-                <w:b w:val="1"/>
-                <w:rtl w:val="0"/>
-              </w:rPr>
-              <w:t xml:space="preserve"> </w:t>
-            </w:r>
-            <w:r>
-              <w:rPr>
-                <w:rFonts w:ascii="Liberation Sans" w:cs="Liberation Sans" w:eastAsia="Liberation Sans" w:hAnsi="Liberation Sans"/>
-                <w:b w:val="1"/>
-                <w:sz w:val="20"/>
-                <w:szCs w:val="20"/>
-                <w:rtl w:val="0"/>
-              </w:rPr>
-              <w:t xml:space="preserve">du système électrique et des énergies renouvelables,</w:t>
-            </w:r>
-          </w:p>
-        </w:tc>
-      </w:tr>
-      <w:tr>
-        <w:tc>
-          <w:tcPr/>
-          <w:p>
-            <w:pPr>
-              <w:jc w:val="both"/>
-              <w:rPr>
-                <w:rFonts w:ascii="Liberation Sans" w:cs="Liberation Sans" w:eastAsia="Liberation Sans" w:hAnsi="Liberation Sans"/>
-                <w:sz w:val="20"/>
-                <w:szCs w:val="20"/>
-              </w:rPr>
-            </w:pPr>
-            <w:r>
-              <w:rPr>
-                <w:rtl w:val="0"/>
-              </w:rPr>
-            </w:r>
-          </w:p>
-        </w:tc>
-        <w:tc>
-          <w:tcPr/>
-          <w:p>
-            <w:pPr>
-              <w:jc w:val="center"/>
-              <w:rPr>
-                <w:b w:val="1"/>
-              </w:rPr>
-            </w:pPr>
-            <w:r>
-              <w:rPr>
-                <w:rtl w:val="0"/>
-              </w:rPr>
-            </w:r>
-          </w:p>
-          <w:p>
-            <w:pPr>
-              <w:jc w:val="center"/>
-              <w:rPr>
-                <w:b w:val="1"/>
-              </w:rPr>
-            </w:pPr>
-            <w:r>
-              <w:rPr>
-                <w:rtl w:val="0"/>
-              </w:rPr>
-            </w:r>
-          </w:p>
-          <w:p>
-            <w:pPr>
-              <w:jc w:val="center"/>
-              <w:rPr>
-                <w:b w:val="1"/>
-              </w:rPr>
-            </w:pPr>
-            <w:r>
-              <w:rPr>
-                <w:rtl w:val="0"/>
-              </w:rPr>
-            </w:r>
-          </w:p>
-          <w:p>
-            <w:pPr>
-              <w:jc w:val="center"/>
-              <w:rPr>
-                <w:rFonts w:ascii="Liberation Sans" w:cs="Liberation Sans" w:eastAsia="Liberation Sans" w:hAnsi="Liberation Sans"/>
-                <w:sz w:val="20"/>
-                <w:szCs w:val="20"/>
-              </w:rPr>
-            </w:pPr>
-            <w:r>
-              <w:rPr>
-                <w:rtl w:val="0"/>
-              </w:rPr>
-            </w:r>
-          </w:p>
-        </w:tc>
-      </w:tr>
-      <w:tr>
-        <w:tc>
-          <w:tcPr/>
-          <w:p>
-            <w:pPr>
-              <w:jc w:val="both"/>
-              <w:rPr>
-                <w:rFonts w:ascii="Liberation Sans" w:cs="Liberation Sans" w:eastAsia="Liberation Sans" w:hAnsi="Liberation Sans"/>
-                <w:i w:val="1"/>
-                <w:sz w:val="20"/>
-                <w:szCs w:val="20"/>
-              </w:rPr>
-            </w:pPr>
-            <w:r>
-              <w:rPr>
-                <w:rtl w:val="0"/>
-              </w:rPr>
-            </w:r>
-          </w:p>
-        </w:tc>
-        <w:tc>
-          <w:tcPr/>
-          <w:p>
-            <w:pPr>
-              <w:jc w:val="center"/>
-              <w:rPr>
-                <w:rFonts w:ascii="Liberation Sans" w:cs="Liberation Sans" w:eastAsia="Liberation Sans" w:hAnsi="Liberation Sans"/>
-                <w:b w:val="1"/>
-                <w:sz w:val="20"/>
-                <w:szCs w:val="20"/>
-              </w:rPr>
-            </w:pPr>
-            <w:r>
-              <w:rPr>
-                <w:rFonts w:ascii="Liberation Sans" w:cs="Liberation Sans" w:eastAsia="Liberation Sans" w:hAnsi="Liberation Sans"/>
-                <w:b w:val="1"/>
-                <w:sz w:val="20"/>
-                <w:szCs w:val="20"/>
-                <w:rtl w:val="0"/>
-              </w:rPr>
-              <w:t xml:space="preserve">Ghislain FERRAN</w:t>
-            </w:r>
-          </w:p>
-        </w:tc>
-      </w:tr>
-    </w:tbl>
     <w:p>
       <w:pPr>
         <w:spacing w:before="160" w:lineRule="auto"/>
         <w:jc w:val="both"/>
         <w:rPr>
           <w:rFonts w:ascii="Liberation Sans" w:cs="Liberation Sans" w:eastAsia="Liberation Sans" w:hAnsi="Liberation Sans"/>
-          <w:i w:val="1"/>
+          <w:sz w:val="20"/>
+          <w:szCs w:val="20"/>
+        </w:rPr>
+      </w:pPr>
+      <w:r>
+        <w:rPr>
+          <w:rtl w:val="0"/>
+        </w:rPr>
+      </w:r>
+    </w:p>
+    <w:p>
+      <w:pPr>
+        <w:spacing w:before="160" w:lineRule="auto"/>
+        <w:jc w:val="both"/>
+        <w:rPr>
+          <w:rFonts w:ascii="Liberation Sans" w:cs="Liberation Sans" w:eastAsia="Liberation Sans" w:hAnsi="Liberation Sans"/>
           <w:sz w:val="20"/>
           <w:szCs w:val="20"/>
         </w:rPr>
@@ -2334,13 +1909,29 @@
         </w:rPr>
       </w:r>
     </w:p>
+    <w:p>
+      <w:pPr>
+        <w:spacing w:before="160" w:lineRule="auto"/>
+        <w:jc w:val="both"/>
+        <w:rPr>
+          <w:rFonts w:ascii="Liberation Sans" w:cs="Liberation Sans" w:eastAsia="Liberation Sans" w:hAnsi="Liberation Sans"/>
+          <w:sz w:val="20"/>
+          <w:szCs w:val="20"/>
+        </w:rPr>
+      </w:pPr>
+      <w:r>
+        <w:rPr>
+          <w:rtl w:val="0"/>
+        </w:rPr>
+      </w:r>
+    </w:p>
     <w:sectPr>
-      <w:headerReference r:id="rId7" w:type="default"/>
-      <w:headerReference r:id="rId8" w:type="first"/>
-      <w:headerReference r:id="rId9" w:type="even"/>
-      <w:footerReference r:id="rId10" w:type="default"/>
-      <w:footerReference r:id="rId11" w:type="first"/>
-      <w:footerReference r:id="rId12" w:type="even"/>
+      <w:headerReference r:id="rId6" w:type="default"/>
+      <w:headerReference r:id="rId7" w:type="first"/>
+      <w:headerReference r:id="rId8" w:type="even"/>
+      <w:footerReference r:id="rId9" w:type="default"/>
+      <w:footerReference r:id="rId10" w:type="first"/>
+      <w:footerReference r:id="rId11" w:type="even"/>
       <w:pgSz w:h="16838" w:w="11906" w:orient="portrait"/>
       <w:pgMar w:bottom="964" w:top="964" w:left="964" w:right="964" w:header="708" w:footer="708"/>
       <w:pgNumType w:start="1"/>
@@ -2402,25 +1993,7 @@
         <w:szCs w:val="14"/>
         <w:rtl w:val="0"/>
       </w:rPr>
-      <w:t xml:space="preserve"> Paragraphe(s) </w:t>
-    </w:r>
-    <w:r>
-      <w:rPr>
-        <w:rFonts w:ascii="Arial" w:cs="Arial" w:eastAsia="Arial" w:hAnsi="Arial"/>
-        <w:sz w:val="14"/>
-        <w:szCs w:val="14"/>
-        <w:rtl w:val="0"/>
-      </w:rPr>
-      <w:t xml:space="preserve">{paragrapheEngagementIPFP}</w:t>
-    </w:r>
-    <w:r>
-      <w:rPr>
-        <w:rFonts w:ascii="Arial" w:cs="Arial" w:eastAsia="Arial" w:hAnsi="Arial"/>
-        <w:sz w:val="14"/>
-        <w:szCs w:val="14"/>
-        <w:rtl w:val="0"/>
-      </w:rPr>
-      <w:t xml:space="preserve"> du cahier des charges</w:t>
+      <w:t xml:space="preserve"> Paragraphe(s) {paragrapheEngagementIPFP} du cahier des charges</w:t>
     </w:r>
     <w:r>
       <w:rPr>
@@ -2462,25 +2035,7 @@
         <w:szCs w:val="14"/>
         <w:rtl w:val="0"/>
       </w:rPr>
-      <w:t xml:space="preserve"> Paragraphe </w:t>
-    </w:r>
-    <w:r>
-      <w:rPr>
-        <w:rFonts w:ascii="Arial" w:cs="Arial" w:eastAsia="Arial" w:hAnsi="Arial"/>
-        <w:sz w:val="14"/>
-        <w:szCs w:val="14"/>
-        <w:rtl w:val="0"/>
-      </w:rPr>
-      <w:t xml:space="preserve">{renvoiDemandeCompleteRaccordement</w:t>
-    </w:r>
-    <w:r>
-      <w:rPr>
-        <w:rFonts w:ascii="Arial" w:cs="Arial" w:eastAsia="Arial" w:hAnsi="Arial"/>
-        <w:sz w:val="14"/>
-        <w:szCs w:val="14"/>
-        <w:rtl w:val="0"/>
-      </w:rPr>
-      <w:t xml:space="preserve">} du cahier des charges{#soumisGF}</w:t>
+      <w:t xml:space="preserve"> Paragraphe {renvoiDemandeCompleteRaccordement} du cahier des charges{#soumisGF}</w:t>
     </w:r>
   </w:p>
   <w:p>
@@ -2513,39 +2068,7 @@
         <w:szCs w:val="14"/>
         <w:rtl w:val="0"/>
       </w:rPr>
-      <w:t xml:space="preserve"> Paragraphes {renvoiRetraitDesignationGarantieFinancieres</w:t>
-    </w:r>
-    <w:r>
-      <w:rPr>
-        <w:rFonts w:ascii="Arial" w:cs="Arial" w:eastAsia="Arial" w:hAnsi="Arial"/>
-        <w:sz w:val="14"/>
-        <w:szCs w:val="14"/>
-        <w:rtl w:val="0"/>
-      </w:rPr>
-      <w:t xml:space="preserve">}</w:t>
-    </w:r>
-    <w:r>
-      <w:rPr>
-        <w:rFonts w:ascii="Arial" w:cs="Arial" w:eastAsia="Arial" w:hAnsi="Arial"/>
-        <w:sz w:val="14"/>
-        <w:szCs w:val="14"/>
-        <w:rtl w:val="0"/>
-      </w:rPr>
-      <w:t xml:space="preserve"> du cahier des charges{/soumisGF}</w:t>
-    </w:r>
-    <w:r>
-      <w:rPr>
-        <w:rFonts w:ascii="Arial" w:cs="Arial" w:eastAsia="Arial" w:hAnsi="Arial"/>
-        <w:sz w:val="14"/>
-        <w:szCs w:val="14"/>
-        <w:rtl w:val="0"/>
-      </w:rPr>
-      <w:t xml:space="preserve">{#AOInnovation}</w:t>
-    </w:r>
-    <w:r>
-      <w:rPr>
-        <w:rtl w:val="0"/>
-      </w:rPr>
+      <w:t xml:space="preserve"> Paragraphes {renvoiRetraitDesignationGarantieFinancieres} du cahier des charges{/soumisGF}{#AOInnovation}</w:t>
     </w:r>
   </w:p>
   <w:p>
@@ -2612,11 +2135,6 @@
         <w:rtl w:val="0"/>
       </w:rPr>
       <w:t xml:space="preserve">Paragraphe 5.4.4 du cahier des charges{/AOInnovation}</w:t>
-    </w:r>
-    <w:r>
-      <w:rPr>
-        <w:rtl w:val="0"/>
-      </w:rPr>
     </w:r>
   </w:p>
 </w:ftr>
@@ -2783,7 +2301,7 @@
           <wp:extent cx="1551600" cy="1036800"/>
           <wp:effectExtent b="0" l="0" r="0" t="0"/>
           <wp:wrapNone/>
-          <wp:docPr descr="C:\Users\coralie.fondeville\AppData\Local\Microsoft\Windows\INetCache\Content.Word\MIN_425_Transition_Ecologique_RVB.png" id="5" name="image1.png"/>
+          <wp:docPr descr="C:\Users\coralie.fondeville\AppData\Local\Microsoft\Windows\INetCache\Content.Word\MIN_425_Transition_Ecologique_RVB.png" id="1" name="image1.png"/>
           <a:graphic>
             <a:graphicData uri="http://schemas.openxmlformats.org/drawingml/2006/picture">
               <pic:pic>
@@ -2959,7 +2477,7 @@
         <w:vertAlign w:val="baseline"/>
       </w:rPr>
     </w:pPr>
-    <w:bookmarkStart w:colFirst="0" w:colLast="0" w:name="_heading=h.gjdgxs" w:id="0"/>
+    <w:bookmarkStart w:colFirst="0" w:colLast="0" w:name="_gjdgxs" w:id="0"/>
     <w:bookmarkEnd w:id="0"/>
     <w:r>
       <w:rPr>
@@ -3631,544 +3149,6 @@
       <w:szCs w:val="72"/>
     </w:rPr>
   </w:style>
-  <w:style w:type="paragraph" w:styleId="Normal" w:default="1">
-    <w:name w:val="normal"/>
-  </w:style>
-  <w:style w:type="table" w:styleId="TableNormal" w:default="1">
-    <w:name w:val="Table Normal"/>
-  </w:style>
-  <w:style w:type="paragraph" w:styleId="Heading1">
-    <w:name w:val="heading 1"/>
-    <w:basedOn w:val="Normal"/>
-    <w:next w:val="Normal"/>
-    <w:pPr>
-      <w:keepNext w:val="1"/>
-      <w:keepLines w:val="1"/>
-      <w:spacing w:after="120" w:before="480" w:lineRule="auto"/>
-    </w:pPr>
-    <w:rPr>
-      <w:b w:val="1"/>
-      <w:sz w:val="48"/>
-      <w:szCs w:val="48"/>
-    </w:rPr>
-  </w:style>
-  <w:style w:type="paragraph" w:styleId="Heading2">
-    <w:name w:val="heading 2"/>
-    <w:basedOn w:val="Normal"/>
-    <w:next w:val="Normal"/>
-    <w:pPr>
-      <w:keepNext w:val="1"/>
-      <w:keepLines w:val="1"/>
-      <w:spacing w:after="80" w:before="360" w:lineRule="auto"/>
-    </w:pPr>
-    <w:rPr>
-      <w:b w:val="1"/>
-      <w:sz w:val="36"/>
-      <w:szCs w:val="36"/>
-    </w:rPr>
-  </w:style>
-  <w:style w:type="paragraph" w:styleId="Heading3">
-    <w:name w:val="heading 3"/>
-    <w:basedOn w:val="Normal"/>
-    <w:next w:val="Normal"/>
-    <w:pPr>
-      <w:keepNext w:val="1"/>
-      <w:keepLines w:val="1"/>
-      <w:spacing w:after="80" w:before="280" w:lineRule="auto"/>
-    </w:pPr>
-    <w:rPr>
-      <w:b w:val="1"/>
-      <w:sz w:val="28"/>
-      <w:szCs w:val="28"/>
-    </w:rPr>
-  </w:style>
-  <w:style w:type="paragraph" w:styleId="Heading4">
-    <w:name w:val="heading 4"/>
-    <w:basedOn w:val="Normal"/>
-    <w:next w:val="Normal"/>
-    <w:pPr>
-      <w:keepNext w:val="1"/>
-      <w:keepLines w:val="1"/>
-      <w:spacing w:after="40" w:before="240" w:lineRule="auto"/>
-    </w:pPr>
-    <w:rPr>
-      <w:b w:val="1"/>
-      <w:sz w:val="24"/>
-      <w:szCs w:val="24"/>
-    </w:rPr>
-  </w:style>
-  <w:style w:type="paragraph" w:styleId="Heading5">
-    <w:name w:val="heading 5"/>
-    <w:basedOn w:val="Normal"/>
-    <w:next w:val="Normal"/>
-    <w:pPr>
-      <w:keepNext w:val="1"/>
-      <w:keepLines w:val="1"/>
-      <w:spacing w:after="40" w:before="220" w:lineRule="auto"/>
-    </w:pPr>
-    <w:rPr>
-      <w:b w:val="1"/>
-      <w:sz w:val="22"/>
-      <w:szCs w:val="22"/>
-    </w:rPr>
-  </w:style>
-  <w:style w:type="paragraph" w:styleId="Heading6">
-    <w:name w:val="heading 6"/>
-    <w:basedOn w:val="Normal"/>
-    <w:next w:val="Normal"/>
-    <w:pPr>
-      <w:keepNext w:val="1"/>
-      <w:keepLines w:val="1"/>
-      <w:spacing w:after="40" w:before="200" w:lineRule="auto"/>
-    </w:pPr>
-    <w:rPr>
-      <w:b w:val="1"/>
-      <w:sz w:val="20"/>
-      <w:szCs w:val="20"/>
-    </w:rPr>
-  </w:style>
-  <w:style w:type="paragraph" w:styleId="Title">
-    <w:name w:val="Title"/>
-    <w:basedOn w:val="Normal"/>
-    <w:next w:val="Normal"/>
-    <w:pPr>
-      <w:keepNext w:val="1"/>
-      <w:keepLines w:val="1"/>
-      <w:spacing w:after="120" w:before="480" w:lineRule="auto"/>
-    </w:pPr>
-    <w:rPr>
-      <w:b w:val="1"/>
-      <w:sz w:val="72"/>
-      <w:szCs w:val="72"/>
-    </w:rPr>
-  </w:style>
-  <w:style w:type="paragraph" w:styleId="Normal" w:default="1">
-    <w:name w:val="Normal"/>
-    <w:qFormat w:val="1"/>
-  </w:style>
-  <w:style w:type="character" w:styleId="Policepardfaut" w:default="1">
-    <w:name w:val="Default Paragraph Font"/>
-    <w:uiPriority w:val="1"/>
-    <w:semiHidden w:val="1"/>
-    <w:unhideWhenUsed w:val="1"/>
-  </w:style>
-  <w:style w:type="table" w:styleId="TableauNormal" w:default="1">
-    <w:name w:val="Normal Table"/>
-    <w:uiPriority w:val="99"/>
-    <w:semiHidden w:val="1"/>
-    <w:unhideWhenUsed w:val="1"/>
-    <w:tblPr>
-      <w:tblInd w:w="0.0" w:type="dxa"/>
-      <w:tblCellMar>
-        <w:top w:w="0.0" w:type="dxa"/>
-        <w:left w:w="108.0" w:type="dxa"/>
-        <w:bottom w:w="0.0" w:type="dxa"/>
-        <w:right w:w="108.0" w:type="dxa"/>
-      </w:tblCellMar>
-    </w:tblPr>
-  </w:style>
-  <w:style w:type="numbering" w:styleId="Aucuneliste" w:default="1">
-    <w:name w:val="No List"/>
-    <w:uiPriority w:val="99"/>
-    <w:semiHidden w:val="1"/>
-    <w:unhideWhenUsed w:val="1"/>
-  </w:style>
-  <w:style w:type="paragraph" w:styleId="En-tte">
-    <w:name w:val="header"/>
-    <w:basedOn w:val="Normal"/>
-    <w:link w:val="En-tteCar"/>
-    <w:uiPriority w:val="99"/>
-    <w:unhideWhenUsed w:val="1"/>
-    <w:rsid w:val="00790180"/>
-    <w:pPr>
-      <w:tabs>
-        <w:tab w:val="center" w:pos="4536"/>
-        <w:tab w:val="right" w:pos="9072"/>
-      </w:tabs>
-      <w:spacing w:after="0" w:line="240" w:lineRule="auto"/>
-    </w:pPr>
-  </w:style>
-  <w:style w:type="character" w:styleId="En-tteCar" w:customStyle="1">
-    <w:name w:val="En-tête Car"/>
-    <w:basedOn w:val="Policepardfaut"/>
-    <w:link w:val="En-tte"/>
-    <w:uiPriority w:val="99"/>
-    <w:rsid w:val="00790180"/>
-  </w:style>
-  <w:style w:type="paragraph" w:styleId="Pieddepage">
-    <w:name w:val="footer"/>
-    <w:basedOn w:val="Normal"/>
-    <w:link w:val="PieddepageCar"/>
-    <w:uiPriority w:val="99"/>
-    <w:unhideWhenUsed w:val="1"/>
-    <w:rsid w:val="00790180"/>
-    <w:pPr>
-      <w:tabs>
-        <w:tab w:val="center" w:pos="4536"/>
-        <w:tab w:val="right" w:pos="9072"/>
-      </w:tabs>
-      <w:spacing w:after="0" w:line="240" w:lineRule="auto"/>
-    </w:pPr>
-  </w:style>
-  <w:style w:type="character" w:styleId="PieddepageCar" w:customStyle="1">
-    <w:name w:val="Pied de page Car"/>
-    <w:basedOn w:val="Policepardfaut"/>
-    <w:link w:val="Pieddepage"/>
-    <w:uiPriority w:val="99"/>
-    <w:rsid w:val="00790180"/>
-  </w:style>
-  <w:style w:type="table" w:styleId="TableNormal" w:customStyle="1">
-    <w:name w:val="Table Normal"/>
-    <w:uiPriority w:val="2"/>
-    <w:semiHidden w:val="1"/>
-    <w:unhideWhenUsed w:val="1"/>
-    <w:qFormat w:val="1"/>
-    <w:rsid w:val="00790180"/>
-    <w:pPr>
-      <w:widowControl w:val="0"/>
-      <w:autoSpaceDE w:val="0"/>
-      <w:autoSpaceDN w:val="0"/>
-      <w:spacing w:after="0" w:line="240" w:lineRule="auto"/>
-    </w:pPr>
-    <w:rPr>
-      <w:rFonts w:ascii="Arial" w:cs="Arial" w:eastAsia="Arial" w:hAnsi="Arial"/>
-      <w:lang w:val="en-US"/>
-    </w:rPr>
-    <w:tblPr>
-      <w:tblInd w:w="0.0" w:type="dxa"/>
-      <w:tblCellMar>
-        <w:top w:w="0.0" w:type="dxa"/>
-        <w:left w:w="0.0" w:type="dxa"/>
-        <w:bottom w:w="0.0" w:type="dxa"/>
-        <w:right w:w="0.0" w:type="dxa"/>
-      </w:tblCellMar>
-    </w:tblPr>
-  </w:style>
-  <w:style w:type="paragraph" w:styleId="Corpsdetexte">
-    <w:name w:val="Body Text"/>
-    <w:basedOn w:val="Normal"/>
-    <w:link w:val="CorpsdetexteCar"/>
-    <w:uiPriority w:val="1"/>
-    <w:qFormat w:val="1"/>
-    <w:rsid w:val="00790180"/>
-    <w:pPr>
-      <w:widowControl w:val="0"/>
-      <w:autoSpaceDE w:val="0"/>
-      <w:autoSpaceDN w:val="0"/>
-      <w:spacing w:after="0" w:line="276" w:lineRule="auto"/>
-    </w:pPr>
-    <w:rPr>
-      <w:rFonts w:ascii="Arial" w:cs="Arial" w:eastAsia="Arial" w:hAnsi="Arial"/>
-      <w:sz w:val="20"/>
-    </w:rPr>
-  </w:style>
-  <w:style w:type="character" w:styleId="CorpsdetexteCar" w:customStyle="1">
-    <w:name w:val="Corps de texte Car"/>
-    <w:basedOn w:val="Policepardfaut"/>
-    <w:link w:val="Corpsdetexte"/>
-    <w:uiPriority w:val="1"/>
-    <w:rsid w:val="00790180"/>
-    <w:rPr>
-      <w:rFonts w:ascii="Arial" w:cs="Arial" w:eastAsia="Arial" w:hAnsi="Arial"/>
-      <w:sz w:val="20"/>
-    </w:rPr>
-  </w:style>
-  <w:style w:type="paragraph" w:styleId="ServiceInfoHeader" w:customStyle="1">
-    <w:name w:val="Service Info Header"/>
-    <w:basedOn w:val="En-tte"/>
-    <w:next w:val="Corpsdetexte"/>
-    <w:link w:val="ServiceInfoHeaderCar"/>
-    <w:qFormat w:val="1"/>
-    <w:rsid w:val="00790180"/>
-    <w:pPr>
-      <w:widowControl w:val="0"/>
-      <w:tabs>
-        <w:tab w:val="clear" w:pos="4536"/>
-        <w:tab w:val="clear" w:pos="9072"/>
-        <w:tab w:val="right" w:pos="9026"/>
-      </w:tabs>
-      <w:autoSpaceDE w:val="0"/>
-      <w:autoSpaceDN w:val="0"/>
-      <w:jc w:val="right"/>
-    </w:pPr>
-    <w:rPr>
-      <w:rFonts w:ascii="Arial" w:cs="Arial" w:eastAsia="Arial" w:hAnsi="Arial"/>
-      <w:b w:val="1"/>
-      <w:bCs w:val="1"/>
-      <w:sz w:val="24"/>
-      <w:szCs w:val="24"/>
-      <w:lang w:val="en-US"/>
-    </w:rPr>
-  </w:style>
-  <w:style w:type="character" w:styleId="ServiceInfoHeaderCar" w:customStyle="1">
-    <w:name w:val="Service Info Header Car"/>
-    <w:link w:val="ServiceInfoHeader"/>
-    <w:rsid w:val="00790180"/>
-    <w:rPr>
-      <w:rFonts w:ascii="Arial" w:cs="Arial" w:eastAsia="Arial" w:hAnsi="Arial"/>
-      <w:b w:val="1"/>
-      <w:bCs w:val="1"/>
-      <w:sz w:val="24"/>
-      <w:szCs w:val="24"/>
-      <w:lang w:val="en-US"/>
-    </w:rPr>
-  </w:style>
-  <w:style w:type="paragraph" w:styleId="Sous-titre2" w:customStyle="1">
-    <w:name w:val="Sous-titre 2"/>
-    <w:basedOn w:val="Normal"/>
-    <w:next w:val="Corpsdetexte"/>
-    <w:link w:val="Sous-titre2Car"/>
-    <w:qFormat w:val="1"/>
-    <w:rsid w:val="007435B7"/>
-    <w:pPr>
-      <w:widowControl w:val="0"/>
-      <w:autoSpaceDE w:val="0"/>
-      <w:autoSpaceDN w:val="0"/>
-      <w:spacing w:after="0" w:line="240" w:lineRule="auto"/>
-      <w:jc w:val="center"/>
-    </w:pPr>
-    <w:rPr>
-      <w:rFonts w:ascii="Arial" w:cs="Arial" w:eastAsia="Arial" w:hAnsi="Arial"/>
-      <w:sz w:val="16"/>
-      <w:szCs w:val="16"/>
-    </w:rPr>
-  </w:style>
-  <w:style w:type="character" w:styleId="Sous-titre2Car" w:customStyle="1">
-    <w:name w:val="Sous-titre 2 Car"/>
-    <w:link w:val="Sous-titre2"/>
-    <w:rsid w:val="007435B7"/>
-    <w:rPr>
-      <w:rFonts w:ascii="Arial" w:cs="Arial" w:eastAsia="Arial" w:hAnsi="Arial"/>
-      <w:sz w:val="16"/>
-      <w:szCs w:val="16"/>
-    </w:rPr>
-  </w:style>
-  <w:style w:type="paragraph" w:styleId="Date2" w:customStyle="1">
-    <w:name w:val="Date 2"/>
-    <w:basedOn w:val="Normal"/>
-    <w:next w:val="Corpsdetexte"/>
-    <w:link w:val="Date2Car"/>
-    <w:qFormat w:val="1"/>
-    <w:rsid w:val="007435B7"/>
-    <w:pPr>
-      <w:widowControl w:val="0"/>
-      <w:autoSpaceDE w:val="0"/>
-      <w:autoSpaceDN w:val="0"/>
-      <w:spacing w:after="0" w:before="139" w:line="240" w:lineRule="auto"/>
-      <w:jc w:val="right"/>
-    </w:pPr>
-    <w:rPr>
-      <w:rFonts w:ascii="Arial" w:cs="Arial" w:eastAsia="Arial" w:hAnsi="Arial"/>
-      <w:color w:val="231f20"/>
-      <w:sz w:val="16"/>
-    </w:rPr>
-  </w:style>
-  <w:style w:type="character" w:styleId="Date2Car" w:customStyle="1">
-    <w:name w:val="Date 2 Car"/>
-    <w:link w:val="Date2"/>
-    <w:rsid w:val="007435B7"/>
-    <w:rPr>
-      <w:rFonts w:ascii="Arial" w:cs="Arial" w:eastAsia="Arial" w:hAnsi="Arial"/>
-      <w:color w:val="231f20"/>
-      <w:sz w:val="16"/>
-    </w:rPr>
-  </w:style>
-  <w:style w:type="paragraph" w:styleId="Textedesaisie" w:customStyle="1">
-    <w:name w:val="Texte de saisie"/>
-    <w:basedOn w:val="Normal"/>
-    <w:qFormat w:val="1"/>
-    <w:rsid w:val="00BA6D78"/>
-    <w:pPr>
-      <w:spacing w:after="0" w:line="260" w:lineRule="atLeast"/>
-      <w:ind w:left="567" w:right="567"/>
-      <w:jc w:val="both"/>
-    </w:pPr>
-    <w:rPr>
-      <w:rFonts w:ascii="Arial" w:cs="Times New Roman" w:eastAsia="Marianne" w:hAnsi="Arial"/>
-      <w:sz w:val="20"/>
-      <w:szCs w:val="20"/>
-    </w:rPr>
-  </w:style>
-  <w:style w:type="table" w:styleId="Grilledutableau">
-    <w:name w:val="Table Grid"/>
-    <w:basedOn w:val="TableauNormal"/>
-    <w:uiPriority w:val="39"/>
-    <w:rsid w:val="001B0F95"/>
-    <w:pPr>
-      <w:spacing w:after="0" w:line="240" w:lineRule="auto"/>
-    </w:pPr>
-    <w:tblPr>
-      <w:tblBorders>
-        <w:top w:color="auto" w:space="0" w:sz="4" w:val="single"/>
-        <w:left w:color="auto" w:space="0" w:sz="4" w:val="single"/>
-        <w:bottom w:color="auto" w:space="0" w:sz="4" w:val="single"/>
-        <w:right w:color="auto" w:space="0" w:sz="4" w:val="single"/>
-        <w:insideH w:color="auto" w:space="0" w:sz="4" w:val="single"/>
-        <w:insideV w:color="auto" w:space="0" w:sz="4" w:val="single"/>
-      </w:tblBorders>
-    </w:tblPr>
-  </w:style>
-  <w:style w:type="character" w:styleId="Marquedecommentaire">
-    <w:name w:val="annotation reference"/>
-    <w:basedOn w:val="Policepardfaut"/>
-    <w:uiPriority w:val="99"/>
-    <w:semiHidden w:val="1"/>
-    <w:unhideWhenUsed w:val="1"/>
-    <w:rsid w:val="001B0F95"/>
-    <w:rPr>
-      <w:sz w:val="16"/>
-      <w:szCs w:val="16"/>
-    </w:rPr>
-  </w:style>
-  <w:style w:type="paragraph" w:styleId="Commentaire">
-    <w:name w:val="annotation text"/>
-    <w:basedOn w:val="Normal"/>
-    <w:link w:val="CommentaireCar"/>
-    <w:uiPriority w:val="99"/>
-    <w:semiHidden w:val="1"/>
-    <w:unhideWhenUsed w:val="1"/>
-    <w:rsid w:val="001B0F95"/>
-    <w:pPr>
-      <w:spacing w:line="240" w:lineRule="auto"/>
-    </w:pPr>
-    <w:rPr>
-      <w:sz w:val="20"/>
-      <w:szCs w:val="20"/>
-    </w:rPr>
-  </w:style>
-  <w:style w:type="character" w:styleId="CommentaireCar" w:customStyle="1">
-    <w:name w:val="Commentaire Car"/>
-    <w:basedOn w:val="Policepardfaut"/>
-    <w:link w:val="Commentaire"/>
-    <w:uiPriority w:val="99"/>
-    <w:semiHidden w:val="1"/>
-    <w:rsid w:val="001B0F95"/>
-    <w:rPr>
-      <w:sz w:val="20"/>
-      <w:szCs w:val="20"/>
-    </w:rPr>
-  </w:style>
-  <w:style w:type="paragraph" w:styleId="Textedebulles">
-    <w:name w:val="Balloon Text"/>
-    <w:basedOn w:val="Normal"/>
-    <w:link w:val="TextedebullesCar"/>
-    <w:uiPriority w:val="99"/>
-    <w:semiHidden w:val="1"/>
-    <w:unhideWhenUsed w:val="1"/>
-    <w:rsid w:val="001B0F95"/>
-    <w:pPr>
-      <w:spacing w:after="0" w:line="240" w:lineRule="auto"/>
-    </w:pPr>
-    <w:rPr>
-      <w:rFonts w:ascii="Segoe UI" w:cs="Segoe UI" w:hAnsi="Segoe UI"/>
-      <w:sz w:val="18"/>
-      <w:szCs w:val="18"/>
-    </w:rPr>
-  </w:style>
-  <w:style w:type="character" w:styleId="TextedebullesCar" w:customStyle="1">
-    <w:name w:val="Texte de bulles Car"/>
-    <w:basedOn w:val="Policepardfaut"/>
-    <w:link w:val="Textedebulles"/>
-    <w:uiPriority w:val="99"/>
-    <w:semiHidden w:val="1"/>
-    <w:rsid w:val="001B0F95"/>
-    <w:rPr>
-      <w:rFonts w:ascii="Segoe UI" w:cs="Segoe UI" w:hAnsi="Segoe UI"/>
-      <w:sz w:val="18"/>
-      <w:szCs w:val="18"/>
-    </w:rPr>
-  </w:style>
-  <w:style w:type="paragraph" w:styleId="Date">
-    <w:name w:val="Date"/>
-    <w:basedOn w:val="Normal"/>
-    <w:next w:val="Normal"/>
-    <w:link w:val="DateCar"/>
-    <w:uiPriority w:val="99"/>
-    <w:rsid w:val="0015532E"/>
-    <w:pPr>
-      <w:spacing w:after="0" w:line="192" w:lineRule="atLeast"/>
-      <w:jc w:val="right"/>
-    </w:pPr>
-    <w:rPr>
-      <w:rFonts w:ascii="Arial" w:hAnsi="Arial"/>
-      <w:sz w:val="16"/>
-      <w:szCs w:val="20"/>
-    </w:rPr>
-  </w:style>
-  <w:style w:type="character" w:styleId="DateCar" w:customStyle="1">
-    <w:name w:val="Date Car"/>
-    <w:basedOn w:val="Policepardfaut"/>
-    <w:link w:val="Date"/>
-    <w:uiPriority w:val="99"/>
-    <w:rsid w:val="0015532E"/>
-    <w:rPr>
-      <w:rFonts w:ascii="Arial" w:hAnsi="Arial"/>
-      <w:sz w:val="16"/>
-      <w:szCs w:val="20"/>
-    </w:rPr>
-  </w:style>
-  <w:style w:type="paragraph" w:styleId="Subtitle">
-    <w:name w:val="Subtitle"/>
-    <w:basedOn w:val="Normal"/>
-    <w:next w:val="Normal"/>
-    <w:pPr>
-      <w:keepNext w:val="1"/>
-      <w:keepLines w:val="1"/>
-      <w:spacing w:after="80" w:before="360" w:lineRule="auto"/>
-    </w:pPr>
-    <w:rPr>
-      <w:rFonts w:ascii="Georgia" w:cs="Georgia" w:eastAsia="Georgia" w:hAnsi="Georgia"/>
-      <w:i w:val="1"/>
-      <w:color w:val="666666"/>
-      <w:sz w:val="48"/>
-      <w:szCs w:val="48"/>
-    </w:rPr>
-  </w:style>
-  <w:style w:type="table" w:styleId="Table1">
-    <w:basedOn w:val="TableNormal"/>
-    <w:tblPr>
-      <w:tblStyleRowBandSize w:val="1"/>
-      <w:tblStyleColBandSize w:val="1"/>
-      <w:tblCellMar>
-        <w:top w:w="0.0" w:type="dxa"/>
-        <w:left w:w="0.0" w:type="dxa"/>
-        <w:bottom w:w="0.0" w:type="dxa"/>
-        <w:right w:w="0.0" w:type="dxa"/>
-      </w:tblCellMar>
-    </w:tblPr>
-  </w:style>
-  <w:style w:type="table" w:styleId="Table2">
-    <w:basedOn w:val="TableNormal"/>
-    <w:pPr>
-      <w:spacing w:after="0" w:line="240" w:lineRule="auto"/>
-    </w:pPr>
-    <w:tblPr>
-      <w:tblStyleRowBandSize w:val="1"/>
-      <w:tblStyleColBandSize w:val="1"/>
-      <w:tblCellMar>
-        <w:top w:w="0.0" w:type="dxa"/>
-        <w:left w:w="108.0" w:type="dxa"/>
-        <w:bottom w:w="0.0" w:type="dxa"/>
-        <w:right w:w="108.0" w:type="dxa"/>
-      </w:tblCellMar>
-    </w:tblPr>
-  </w:style>
-  <w:style w:type="table" w:styleId="Table3">
-    <w:basedOn w:val="TableNormal"/>
-    <w:pPr>
-      <w:spacing w:after="0" w:line="240" w:lineRule="auto"/>
-    </w:pPr>
-    <w:tblPr>
-      <w:tblStyleRowBandSize w:val="1"/>
-      <w:tblStyleColBandSize w:val="1"/>
-      <w:tblCellMar>
-        <w:top w:w="0.0" w:type="dxa"/>
-        <w:left w:w="108.0" w:type="dxa"/>
-        <w:bottom w:w="0.0" w:type="dxa"/>
-        <w:right w:w="108.0" w:type="dxa"/>
-      </w:tblCellMar>
-    </w:tblPr>
-  </w:style>
   <w:style w:type="paragraph" w:styleId="Subtitle">
     <w:name w:val="Subtitle"/>
     <w:basedOn w:val="Normal"/>
@@ -4226,31 +3206,11 @@
       </w:tblCellMar>
     </w:tblPr>
   </w:style>
-  <w:style w:type="table" w:styleId="Table3">
-    <w:basedOn w:val="TableNormal"/>
-    <w:pPr>
-      <w:widowControl w:val="0"/>
-      <w:spacing w:after="0" w:line="240" w:lineRule="auto"/>
-    </w:pPr>
-    <w:rPr>
-      <w:rFonts w:ascii="Arial" w:cs="Arial" w:eastAsia="Arial" w:hAnsi="Arial"/>
-    </w:rPr>
-    <w:tblPr>
-      <w:tblStyleRowBandSize w:val="1"/>
-      <w:tblStyleColBandSize w:val="1"/>
-      <w:tblCellMar>
-        <w:top w:w="0.0" w:type="dxa"/>
-        <w:left w:w="108.0" w:type="dxa"/>
-        <w:bottom w:w="0.0" w:type="dxa"/>
-        <w:right w:w="108.0" w:type="dxa"/>
-      </w:tblCellMar>
-    </w:tblPr>
-  </w:style>
 </w:styles>
 </file>
 
 <file path=word/theme/theme1.xml><?xml version="1.0" encoding="utf-8"?>
-<a:theme xmlns:a="http://schemas.openxmlformats.org/drawingml/2006/main" name="Thème Office">
+<a:theme xmlns:a="http://schemas.openxmlformats.org/drawingml/2006/main" name="Office Theme">
   <a:themeElements>
     <a:clrScheme name="Office">
       <a:dk1>
@@ -4260,44 +3220,44 @@
         <a:sysClr val="window" lastClr="FFFFFF"/>
       </a:lt1>
       <a:dk2>
-        <a:srgbClr val="44546A"/>
+        <a:srgbClr val="1F497D"/>
       </a:dk2>
       <a:lt2>
-        <a:srgbClr val="E7E6E6"/>
+        <a:srgbClr val="EEECE1"/>
       </a:lt2>
       <a:accent1>
-        <a:srgbClr val="5B9BD5"/>
+        <a:srgbClr val="4F81BD"/>
       </a:accent1>
       <a:accent2>
-        <a:srgbClr val="ED7D31"/>
+        <a:srgbClr val="C0504D"/>
       </a:accent2>
       <a:accent3>
-        <a:srgbClr val="A5A5A5"/>
+        <a:srgbClr val="9BBB59"/>
       </a:accent3>
       <a:accent4>
-        <a:srgbClr val="FFC000"/>
+        <a:srgbClr val="8064A2"/>
       </a:accent4>
       <a:accent5>
-        <a:srgbClr val="4472C4"/>
+        <a:srgbClr val="4BACC6"/>
       </a:accent5>
       <a:accent6>
-        <a:srgbClr val="70AD47"/>
+        <a:srgbClr val="F79646"/>
       </a:accent6>
       <a:hlink>
-        <a:srgbClr val="0563C1"/>
+        <a:srgbClr val="0000FF"/>
       </a:hlink>
       <a:folHlink>
-        <a:srgbClr val="954F72"/>
+        <a:srgbClr val="800080"/>
       </a:folHlink>
     </a:clrScheme>
     <a:fontScheme name="Office">
       <a:majorFont>
-        <a:latin typeface="Calibri Light" panose="020F0302020204030204"/>
+        <a:latin typeface="Calibri"/>
         <a:ea typeface=""/>
         <a:cs typeface=""/>
-        <a:font script="Jpan" typeface="游ゴシック Light"/>
+        <a:font script="Jpan" typeface="ＭＳ ゴシック"/>
         <a:font script="Hang" typeface="맑은 고딕"/>
-        <a:font script="Hans" typeface="等线 Light"/>
+        <a:font script="Hans" typeface="宋体"/>
         <a:font script="Hant" typeface="新細明體"/>
         <a:font script="Arab" typeface="Times New Roman"/>
         <a:font script="Hebr" typeface="Times New Roman"/>
@@ -4327,12 +3287,12 @@
         <a:font script="Geor" typeface="Sylfaen"/>
       </a:majorFont>
       <a:minorFont>
-        <a:latin typeface="Calibri" panose="020F0502020204030204"/>
+        <a:latin typeface="Cambria"/>
         <a:ea typeface=""/>
         <a:cs typeface=""/>
-        <a:font script="Jpan" typeface="游明朝"/>
+        <a:font script="Jpan" typeface="ＭＳ 明朝"/>
         <a:font script="Hang" typeface="맑은 고딕"/>
-        <a:font script="Hans" typeface="等线"/>
+        <a:font script="Hans" typeface="宋体"/>
         <a:font script="Hant" typeface="新細明體"/>
         <a:font script="Arab" typeface="Arial"/>
         <a:font script="Hebr" typeface="Arial"/>
@@ -4371,156 +3331,200 @@
           <a:gsLst>
             <a:gs pos="0">
               <a:schemeClr val="phClr">
-                <a:lumMod val="110000"/>
-                <a:satMod val="105000"/>
-                <a:tint val="67000"/>
+                <a:tint val="50000"/>
+                <a:satMod val="300000"/>
               </a:schemeClr>
             </a:gs>
-            <a:gs pos="50000">
+            <a:gs pos="35000">
               <a:schemeClr val="phClr">
-                <a:lumMod val="105000"/>
-                <a:satMod val="103000"/>
-                <a:tint val="73000"/>
+                <a:tint val="37000"/>
+                <a:satMod val="300000"/>
               </a:schemeClr>
             </a:gs>
             <a:gs pos="100000">
               <a:schemeClr val="phClr">
-                <a:lumMod val="105000"/>
-                <a:satMod val="109000"/>
-                <a:tint val="81000"/>
+                <a:tint val="15000"/>
+                <a:satMod val="350000"/>
               </a:schemeClr>
             </a:gs>
           </a:gsLst>
-          <a:lin ang="5400000" scaled="0"/>
+          <a:lin ang="16200000" scaled="1"/>
         </a:gradFill>
         <a:gradFill rotWithShape="1">
           <a:gsLst>
             <a:gs pos="0">
               <a:schemeClr val="phClr">
-                <a:satMod val="103000"/>
-                <a:lumMod val="102000"/>
-                <a:tint val="94000"/>
-              </a:schemeClr>
-            </a:gs>
-            <a:gs pos="50000">
-              <a:schemeClr val="phClr">
-                <a:satMod val="110000"/>
-                <a:lumMod val="100000"/>
+                <a:tint val="100000"/>
                 <a:shade val="100000"/>
+                <a:satMod val="130000"/>
               </a:schemeClr>
             </a:gs>
             <a:gs pos="100000">
               <a:schemeClr val="phClr">
-                <a:lumMod val="99000"/>
-                <a:satMod val="120000"/>
-                <a:shade val="78000"/>
+                <a:tint val="50000"/>
+                <a:shade val="100000"/>
+                <a:satMod val="350000"/>
               </a:schemeClr>
             </a:gs>
           </a:gsLst>
-          <a:lin ang="5400000" scaled="0"/>
+          <a:lin ang="16200000" scaled="0"/>
         </a:gradFill>
       </a:fillStyleLst>
       <a:lnStyleLst>
-        <a:ln w="6350" cap="flat" cmpd="sng" algn="ctr">
+        <a:ln w="9525" cap="flat" cmpd="sng" algn="ctr">
+          <a:solidFill>
+            <a:schemeClr val="phClr">
+              <a:shade val="95000"/>
+              <a:satMod val="105000"/>
+            </a:schemeClr>
+          </a:solidFill>
+          <a:prstDash val="solid"/>
+        </a:ln>
+        <a:ln w="25400" cap="flat" cmpd="sng" algn="ctr">
           <a:solidFill>
             <a:schemeClr val="phClr"/>
           </a:solidFill>
           <a:prstDash val="solid"/>
-          <a:miter lim="800000"/>
         </a:ln>
-        <a:ln w="12700" cap="flat" cmpd="sng" algn="ctr">
+        <a:ln w="38100" cap="flat" cmpd="sng" algn="ctr">
           <a:solidFill>
             <a:schemeClr val="phClr"/>
           </a:solidFill>
           <a:prstDash val="solid"/>
-          <a:miter lim="800000"/>
-        </a:ln>
-        <a:ln w="19050" cap="flat" cmpd="sng" algn="ctr">
-          <a:solidFill>
-            <a:schemeClr val="phClr"/>
-          </a:solidFill>
-          <a:prstDash val="solid"/>
-          <a:miter lim="800000"/>
         </a:ln>
       </a:lnStyleLst>
       <a:effectStyleLst>
         <a:effectStyle>
-          <a:effectLst/>
-        </a:effectStyle>
-        <a:effectStyle>
-          <a:effectLst/>
+          <a:effectLst>
+            <a:outerShdw blurRad="40000" dist="20000" dir="5400000" rotWithShape="0">
+              <a:srgbClr val="000000">
+                <a:alpha val="38000"/>
+              </a:srgbClr>
+            </a:outerShdw>
+          </a:effectLst>
         </a:effectStyle>
         <a:effectStyle>
           <a:effectLst>
-            <a:outerShdw blurRad="57150" dist="19050" dir="5400000" algn="ctr" rotWithShape="0">
+            <a:outerShdw blurRad="40000" dist="23000" dir="5400000" rotWithShape="0">
               <a:srgbClr val="000000">
-                <a:alpha val="63000"/>
+                <a:alpha val="35000"/>
               </a:srgbClr>
             </a:outerShdw>
           </a:effectLst>
+        </a:effectStyle>
+        <a:effectStyle>
+          <a:effectLst>
+            <a:outerShdw blurRad="40000" dist="23000" dir="5400000" rotWithShape="0">
+              <a:srgbClr val="000000">
+                <a:alpha val="35000"/>
+              </a:srgbClr>
+            </a:outerShdw>
+          </a:effectLst>
+          <a:scene3d>
+            <a:camera prst="orthographicFront">
+              <a:rot lat="0" lon="0" rev="0"/>
+            </a:camera>
+            <a:lightRig rig="threePt" dir="t">
+              <a:rot lat="0" lon="0" rev="1200000"/>
+            </a:lightRig>
+          </a:scene3d>
+          <a:sp3d>
+            <a:bevelT w="63500" h="25400"/>
+          </a:sp3d>
         </a:effectStyle>
       </a:effectStyleLst>
       <a:bgFillStyleLst>
         <a:solidFill>
           <a:schemeClr val="phClr"/>
         </a:solidFill>
-        <a:solidFill>
-          <a:schemeClr val="phClr">
-            <a:tint val="95000"/>
-            <a:satMod val="170000"/>
-          </a:schemeClr>
-        </a:solidFill>
         <a:gradFill rotWithShape="1">
           <a:gsLst>
             <a:gs pos="0">
               <a:schemeClr val="phClr">
-                <a:tint val="93000"/>
-                <a:satMod val="150000"/>
-                <a:shade val="98000"/>
-                <a:lumMod val="102000"/>
+                <a:tint val="40000"/>
+                <a:satMod val="350000"/>
               </a:schemeClr>
             </a:gs>
-            <a:gs pos="50000">
+            <a:gs pos="40000">
               <a:schemeClr val="phClr">
-                <a:tint val="98000"/>
-                <a:satMod val="130000"/>
-                <a:shade val="90000"/>
-                <a:lumMod val="103000"/>
+                <a:tint val="45000"/>
+                <a:shade val="99000"/>
+                <a:satMod val="350000"/>
               </a:schemeClr>
             </a:gs>
             <a:gs pos="100000">
               <a:schemeClr val="phClr">
-                <a:shade val="63000"/>
-                <a:satMod val="120000"/>
+                <a:shade val="20000"/>
+                <a:satMod val="255000"/>
               </a:schemeClr>
             </a:gs>
           </a:gsLst>
-          <a:lin ang="5400000" scaled="0"/>
+          <a:path path="circle">
+            <a:fillToRect l="50000" t="-80000" r="50000" b="180000"/>
+          </a:path>
+        </a:gradFill>
+        <a:gradFill rotWithShape="1">
+          <a:gsLst>
+            <a:gs pos="0">
+              <a:schemeClr val="phClr">
+                <a:tint val="80000"/>
+                <a:satMod val="300000"/>
+              </a:schemeClr>
+            </a:gs>
+            <a:gs pos="100000">
+              <a:schemeClr val="phClr">
+                <a:shade val="30000"/>
+                <a:satMod val="200000"/>
+              </a:schemeClr>
+            </a:gs>
+          </a:gsLst>
+          <a:path path="circle">
+            <a:fillToRect l="50000" t="50000" r="50000" b="50000"/>
+          </a:path>
         </a:gradFill>
       </a:bgFillStyleLst>
     </a:fmtScheme>
   </a:themeElements>
-  <a:objectDefaults/>
+  <a:objectDefaults>
+    <a:spDef>
+      <a:spPr/>
+      <a:bodyPr/>
+      <a:lstStyle/>
+      <a:style>
+        <a:lnRef idx="1">
+          <a:schemeClr val="accent1"/>
+        </a:lnRef>
+        <a:fillRef idx="3">
+          <a:schemeClr val="accent1"/>
+        </a:fillRef>
+        <a:effectRef idx="2">
+          <a:schemeClr val="accent1"/>
+        </a:effectRef>
+        <a:fontRef idx="minor">
+          <a:schemeClr val="lt1"/>
+        </a:fontRef>
+      </a:style>
+    </a:spDef>
+    <a:lnDef>
+      <a:spPr/>
+      <a:bodyPr/>
+      <a:lstStyle/>
+      <a:style>
+        <a:lnRef idx="2">
+          <a:schemeClr val="accent1"/>
+        </a:lnRef>
+        <a:fillRef idx="0">
+          <a:schemeClr val="accent1"/>
+        </a:fillRef>
+        <a:effectRef idx="1">
+          <a:schemeClr val="accent1"/>
+        </a:effectRef>
+        <a:fontRef idx="minor">
+          <a:schemeClr val="tx1"/>
+        </a:fontRef>
+      </a:style>
+    </a:lnDef>
+  </a:objectDefaults>
   <a:extraClrSchemeLst/>
-  <a:extLst>
-    <a:ext uri="{05A4C25C-085E-4340-85A3-A5531E510DB2}">
-      <thm15:themeFamily xmlns:thm15="http://schemas.microsoft.com/office/thememl/2012/main" name="Office Theme" id="{62F939B6-93AF-4DB8-9C6B-D6C7DFDC589F}" vid="{4A3C46E8-61CC-4603-A589-7422A47A8E4A}"/>
-    </a:ext>
-  </a:extLst>
 </a:theme>
-</file>
-
-<file path=customXML/item1.xml><?xml version="1.0" encoding="utf-8"?>
-<go:gDocsCustomXmlDataStorage xmlns:go="http://customooxmlschemas.google.com/" xmlns:r="http://schemas.openxmlformats.org/officeDocument/2006/relationships">
-  <go:docsCustomData xmlns:go="http://customooxmlschemas.google.com/" roundtripDataSignature="AMtx7misq4OUAlWH+Me66y0KwjhtNa0amw==">AMUW2mXzoyc/MxaDRS+SKyqOjQLyAtkLaWulRPJt67fnUHG2NmdrC28D+YSKytaK7p3lEC8zKFRl3RYuEs2NDf+iB7ryY/r+L8AOfKoEp+YRQRQ+BLqT56zXomf3klwcQdQyO0vM+FfZ</go:docsCustomData>
-</go:gDocsCustomXmlDataStorage>
-</file>
-
-<file path=customXML/itemProps1.xml><?xml version="1.0" encoding="utf-8"?>
-<ds:datastoreItem xmlns:ds="http://schemas.openxmlformats.org/officeDocument/2006/customXml" ds:itemID="{11111111-1234-1234-1234-123412341234}">
-  <ds:schemaRefs>
-    <ds:schemaRef ds:uri="http://schemas.openxmlformats.org/officeDocument/2006/relationships"/>
-    <ds:schemaRef ds:uri="http://customooxmlschemas.google.com/"/>
-  </ds:schemaRefs>
-</ds:datastoreItem>
 </file>
</xml_diff>